<commit_message>
Update ICSC 2014 registration form.
</commit_message>
<xml_diff>
--- a/doc/icsc2014registration.docx
+++ b/doc/icsc2014registration.docx
@@ -1,12 +1,18 @@
 
 <file path=word/document.xml><?xml version="1.0" encoding="utf-8"?>
-<w:document xmlns:ve="http://schemas.openxmlformats.org/markup-compatibility/2006" xmlns:o="urn:schemas-microsoft-com:office:office" xmlns:r="http://schemas.openxmlformats.org/officeDocument/2006/relationships" xmlns:m="http://schemas.openxmlformats.org/officeDocument/2006/math" xmlns:v="urn:schemas-microsoft-com:vml" xmlns:wp="http://schemas.openxmlformats.org/drawingml/2006/wordprocessingDrawing" xmlns:w10="urn:schemas-microsoft-com:office:word" xmlns:w="http://schemas.openxmlformats.org/wordprocessingml/2006/main" xmlns:wne="http://schemas.microsoft.com/office/word/2006/wordml">
+<w:document xmlns:wpc="http://schemas.microsoft.com/office/word/2010/wordprocessingCanvas" xmlns:mo="http://schemas.microsoft.com/office/mac/office/2008/main" xmlns:mc="http://schemas.openxmlformats.org/markup-compatibility/2006" xmlns:mv="urn:schemas-microsoft-com:mac:vml" xmlns:o="urn:schemas-microsoft-com:office:office" xmlns:r="http://schemas.openxmlformats.org/officeDocument/2006/relationships" xmlns:m="http://schemas.openxmlformats.org/officeDocument/2006/math" xmlns:v="urn:schemas-microsoft-com:vml" xmlns:wp14="http://schemas.microsoft.com/office/word/2010/wordprocessingDrawing" xmlns:wp="http://schemas.openxmlformats.org/drawingml/2006/wordprocessingDrawing" xmlns:w10="urn:schemas-microsoft-com:office:word" xmlns:w="http://schemas.openxmlformats.org/wordprocessingml/2006/main" xmlns:w14="http://schemas.microsoft.com/office/word/2010/wordml" xmlns:wpg="http://schemas.microsoft.com/office/word/2010/wordprocessingGroup" xmlns:wpi="http://schemas.microsoft.com/office/word/2010/wordprocessingInk" xmlns:wne="http://schemas.microsoft.com/office/word/2006/wordml" xmlns:wps="http://schemas.microsoft.com/office/word/2010/wordprocessingShape" mc:Ignorable="w14 wp14">
   <w:body>
-    <w:p/>
+    <w:p>
+      <w:pPr>
+        <w:rPr>
+          <w:lang w:val="en-US"/>
+        </w:rPr>
+      </w:pPr>
+    </w:p>
     <w:tbl>
       <w:tblPr>
         <w:tblW w:w="0" w:type="auto"/>
-        <w:tblLook w:val="0000"/>
+        <w:tblLook w:val="0000" w:firstRow="0" w:lastRow="0" w:firstColumn="0" w:lastColumn="0" w:noHBand="0" w:noVBand="0"/>
       </w:tblPr>
       <w:tblGrid>
         <w:gridCol w:w="3168"/>
@@ -197,7 +203,6 @@
         </w:rPr>
         <w:tab/>
       </w:r>
-      <w:proofErr w:type="gramStart"/>
       <w:r>
         <w:rPr>
           <w:sz w:val="32"/>
@@ -212,7 +217,6 @@
         </w:rPr>
         <w:t>Dr.</w:t>
       </w:r>
-      <w:proofErr w:type="gramEnd"/>
       <w:r>
         <w:rPr>
           <w:sz w:val="20"/>
@@ -227,7 +231,6 @@
         </w:rPr>
         <w:tab/>
       </w:r>
-      <w:proofErr w:type="gramStart"/>
       <w:r>
         <w:rPr>
           <w:sz w:val="32"/>
@@ -242,7 +245,6 @@
         </w:rPr>
         <w:t>Mr.</w:t>
       </w:r>
-      <w:proofErr w:type="gramEnd"/>
       <w:r>
         <w:rPr>
           <w:sz w:val="20"/>
@@ -257,7 +259,6 @@
         </w:rPr>
         <w:tab/>
       </w:r>
-      <w:proofErr w:type="gramStart"/>
       <w:r>
         <w:rPr>
           <w:sz w:val="32"/>
@@ -272,7 +273,6 @@
         </w:rPr>
         <w:t>Mrs.</w:t>
       </w:r>
-      <w:proofErr w:type="gramEnd"/>
       <w:r>
         <w:rPr>
           <w:sz w:val="20"/>
@@ -287,7 +287,6 @@
         </w:rPr>
         <w:tab/>
       </w:r>
-      <w:proofErr w:type="gramStart"/>
       <w:r>
         <w:rPr>
           <w:sz w:val="32"/>
@@ -302,7 +301,6 @@
         </w:rPr>
         <w:t>Ms.</w:t>
       </w:r>
-      <w:proofErr w:type="gramEnd"/>
     </w:p>
     <w:p>
       <w:pPr>
@@ -541,7 +539,7 @@
           <w:bottom w:w="30" w:type="dxa"/>
           <w:right w:w="30" w:type="dxa"/>
         </w:tblCellMar>
-        <w:tblLook w:val="0000"/>
+        <w:tblLook w:val="0000" w:firstRow="0" w:lastRow="0" w:firstColumn="0" w:lastColumn="0" w:noHBand="0" w:noVBand="0"/>
       </w:tblPr>
       <w:tblGrid>
         <w:gridCol w:w="4453"/>
@@ -716,6 +714,9 @@
           <w:p>
             <w:pPr>
               <w:spacing w:before="60" w:line="120" w:lineRule="auto"/>
+              <w:rPr>
+                <w:lang w:val="en-US"/>
+              </w:rPr>
             </w:pPr>
             <w:r>
               <w:rPr>
@@ -1177,16 +1178,7 @@
           <w:sz w:val="22"/>
           <w:szCs w:val="22"/>
         </w:rPr>
-        <w:t xml:space="preserve">After paying the registration fees, you will receive an email from the conference organizer to confirm your hotel reservation. </w:t>
-      </w:r>
-      <w:proofErr w:type="gramStart"/>
-      <w:r>
-        <w:rPr>
-          <w:rFonts w:ascii="Garamond" w:hAnsi="Garamond" w:cs="Garamond"/>
-          <w:sz w:val="22"/>
-          <w:szCs w:val="22"/>
-        </w:rPr>
-        <w:t xml:space="preserve">Hotel fee is </w:t>
+        <w:t xml:space="preserve">After paying the registration fees, you will receive an email from the conference organizer to confirm your hotel reservation. Hotel fee is </w:t>
       </w:r>
       <w:r>
         <w:rPr>
@@ -1203,16 +1195,7 @@
           <w:sz w:val="22"/>
           <w:szCs w:val="22"/>
         </w:rPr>
-        <w:t xml:space="preserve"> included in neither the tutorial fee, nor conference fee.</w:t>
-      </w:r>
-      <w:proofErr w:type="gramEnd"/>
-      <w:r>
-        <w:rPr>
-          <w:rFonts w:ascii="Garamond" w:hAnsi="Garamond" w:cs="Garamond"/>
-          <w:sz w:val="22"/>
-          <w:szCs w:val="22"/>
-        </w:rPr>
-        <w:t xml:space="preserve"> You need to pay it at the</w:t>
+        <w:t xml:space="preserve"> included in neither the tutorial fee, nor conference fee. You need to pay it at the</w:t>
       </w:r>
       <w:r>
         <w:rPr>
@@ -1279,7 +1262,7 @@
           <w:bottom w:w="30" w:type="dxa"/>
           <w:right w:w="30" w:type="dxa"/>
         </w:tblCellMar>
-        <w:tblLook w:val="0000"/>
+        <w:tblLook w:val="0000" w:firstRow="0" w:lastRow="0" w:firstColumn="0" w:lastColumn="0" w:noHBand="0" w:noVBand="0"/>
       </w:tblPr>
       <w:tblGrid>
         <w:gridCol w:w="2051"/>
@@ -1654,7 +1637,7 @@
         <w:tblCellMar>
           <w:left w:w="103" w:type="dxa"/>
         </w:tblCellMar>
-        <w:tblLook w:val="0000"/>
+        <w:tblLook w:val="0000" w:firstRow="0" w:lastRow="0" w:firstColumn="0" w:lastColumn="0" w:noHBand="0" w:noVBand="0"/>
       </w:tblPr>
       <w:tblGrid>
         <w:gridCol w:w="3890"/>
@@ -2582,7 +2565,7 @@
         </w:rPr>
         <w:t xml:space="preserve">Please pay your fees at ICSC 2014 registration page </w:t>
       </w:r>
-      <w:hyperlink r:id="rId6">
+      <w:hyperlink r:id="rId7">
         <w:r>
           <w:rPr>
             <w:rStyle w:val="InternetLink"/>
@@ -2625,7 +2608,7 @@
         </w:rPr>
         <w:t xml:space="preserve">PayPal payment, please state clearly the “Participant name” and send a copy of the PayPal receipt by email to: </w:t>
       </w:r>
-      <w:hyperlink r:id="rId7">
+      <w:hyperlink r:id="rId8">
         <w:r>
           <w:rPr>
             <w:rStyle w:val="InternetLink"/>
@@ -2648,6 +2631,12 @@
       </w:r>
     </w:p>
     <w:p>
+      <w:pPr>
+        <w:rPr>
+          <w:sz w:val="22"/>
+          <w:szCs w:val="22"/>
+        </w:rPr>
+      </w:pPr>
       <w:r>
         <w:rPr>
           <w:rFonts w:eastAsia="Times New Roman"/>
@@ -2695,178 +2684,237 @@
     </w:p>
     <w:p>
       <w:pPr>
-        <w:ind w:left="1440" w:firstLine="720"/>
-      </w:pPr>
-      <w:r>
-        <w:rPr>
-          <w:sz w:val="22"/>
-          <w:szCs w:val="22"/>
-        </w:rPr>
-        <w:t>To:</w:t>
-      </w:r>
-      <w:r>
-        <w:rPr>
-          <w:sz w:val="22"/>
-          <w:szCs w:val="22"/>
-        </w:rPr>
-        <w:tab/>
-      </w:r>
-      <w:r>
-        <w:rPr>
-          <w:sz w:val="22"/>
-          <w:szCs w:val="22"/>
-        </w:rPr>
-        <w:tab/>
-        <w:t xml:space="preserve"> </w:t>
-      </w:r>
-    </w:p>
-    <w:p>
-      <w:pPr>
-        <w:ind w:left="1440" w:firstLine="720"/>
-      </w:pPr>
-      <w:r>
-        <w:rPr>
-          <w:sz w:val="22"/>
-          <w:szCs w:val="22"/>
-        </w:rPr>
-        <w:t xml:space="preserve">Account number:         </w:t>
-      </w:r>
-    </w:p>
-    <w:p>
-      <w:r>
-        <w:rPr>
-          <w:sz w:val="22"/>
-          <w:szCs w:val="22"/>
-        </w:rPr>
-        <w:tab/>
-      </w:r>
-      <w:r>
-        <w:rPr>
-          <w:sz w:val="22"/>
-          <w:szCs w:val="22"/>
-        </w:rPr>
-        <w:tab/>
-      </w:r>
-      <w:r>
-        <w:rPr>
-          <w:sz w:val="22"/>
-          <w:szCs w:val="22"/>
-        </w:rPr>
-        <w:tab/>
-        <w:t>IBAN number:</w:t>
-      </w:r>
-      <w:r>
-        <w:rPr>
-          <w:sz w:val="22"/>
-          <w:szCs w:val="22"/>
-        </w:rPr>
-        <w:tab/>
-        <w:t xml:space="preserve">          </w:t>
-      </w:r>
-    </w:p>
-    <w:p>
-      <w:pPr>
-        <w:ind w:left="1440" w:firstLine="720"/>
-      </w:pPr>
-      <w:r>
-        <w:rPr>
-          <w:sz w:val="22"/>
-          <w:szCs w:val="22"/>
-        </w:rPr>
-        <w:t>BIC:</w:t>
-      </w:r>
-      <w:r>
-        <w:rPr>
-          <w:sz w:val="22"/>
-          <w:szCs w:val="22"/>
-        </w:rPr>
-        <w:tab/>
-        <w:t xml:space="preserve">                       </w:t>
-      </w:r>
-    </w:p>
-    <w:p>
-      <w:r>
-        <w:rPr>
-          <w:sz w:val="22"/>
-          <w:szCs w:val="22"/>
-        </w:rPr>
-        <w:tab/>
-      </w:r>
-      <w:r>
-        <w:rPr>
-          <w:sz w:val="22"/>
-          <w:szCs w:val="22"/>
-        </w:rPr>
-        <w:tab/>
-      </w:r>
-      <w:r>
-        <w:rPr>
-          <w:sz w:val="22"/>
-          <w:szCs w:val="22"/>
-        </w:rPr>
-        <w:tab/>
-        <w:t>Bank details:</w:t>
-      </w:r>
-      <w:r>
-        <w:rPr>
-          <w:sz w:val="22"/>
-          <w:szCs w:val="22"/>
-        </w:rPr>
-        <w:tab/>
-        <w:t xml:space="preserve">          </w:t>
-      </w:r>
-    </w:p>
-    <w:p>
-      <w:pPr>
-        <w:rPr>
-          <w:sz w:val="22"/>
-          <w:szCs w:val="22"/>
-        </w:rPr>
-      </w:pPr>
-      <w:r>
-        <w:rPr>
-          <w:sz w:val="22"/>
-          <w:szCs w:val="22"/>
-        </w:rPr>
-        <w:tab/>
-      </w:r>
-      <w:r>
-        <w:rPr>
-          <w:sz w:val="22"/>
-          <w:szCs w:val="22"/>
-        </w:rPr>
-        <w:tab/>
-      </w:r>
-      <w:r>
-        <w:rPr>
-          <w:sz w:val="22"/>
-          <w:szCs w:val="22"/>
-        </w:rPr>
-        <w:tab/>
-        <w:t>Address:</w:t>
-      </w:r>
-      <w:r>
-        <w:rPr>
-          <w:sz w:val="22"/>
-          <w:szCs w:val="22"/>
-        </w:rPr>
-        <w:tab/>
-      </w:r>
-    </w:p>
-    <w:p>
-      <w:r>
-        <w:rPr>
-          <w:sz w:val="22"/>
-          <w:szCs w:val="22"/>
-        </w:rPr>
-        <w:t xml:space="preserve">          </w:t>
-      </w:r>
+        <w:rPr>
+          <w:sz w:val="22"/>
+          <w:szCs w:val="22"/>
+        </w:rPr>
+      </w:pPr>
+    </w:p>
+    <w:tbl>
+      <w:tblPr>
+        <w:tblStyle w:val="TableGrid"/>
+        <w:tblW w:w="0" w:type="auto"/>
+        <w:jc w:val="center"/>
+        <w:tblLook w:val="04A0" w:firstRow="1" w:lastRow="0" w:firstColumn="1" w:lastColumn="0" w:noHBand="0" w:noVBand="1"/>
+      </w:tblPr>
+      <w:tblGrid>
+        <w:gridCol w:w="4400"/>
+        <w:gridCol w:w="4123"/>
+      </w:tblGrid>
+      <w:tr>
+        <w:trPr>
+          <w:jc w:val="center"/>
+        </w:trPr>
+        <w:tc>
+          <w:tcPr>
+            <w:tcW w:w="4400" w:type="dxa"/>
+          </w:tcPr>
+          <w:p>
+            <w:pPr>
+              <w:rPr>
+                <w:rFonts w:ascii="Heiti TC Light" w:eastAsia="Heiti TC Light" w:hAnsi="Garamond" w:cs="宋体"/>
+                <w:b/>
+                <w:lang w:val="en-US"/>
+              </w:rPr>
+            </w:pPr>
+            <w:r>
+              <w:rPr>
+                <w:rFonts w:ascii="Heiti TC Light" w:eastAsia="Heiti TC Light" w:hAnsi="Garamond" w:cs="宋体" w:hint="eastAsia"/>
+                <w:b/>
+                <w:lang w:val="en-US"/>
+              </w:rPr>
+              <w:t>Account name (账户名称)</w:t>
+            </w:r>
+          </w:p>
+        </w:tc>
+        <w:tc>
+          <w:tcPr>
+            <w:tcW w:w="4123" w:type="dxa"/>
+          </w:tcPr>
+          <w:p>
+            <w:pPr>
+              <w:rPr>
+                <w:rFonts w:ascii="Garamond" w:hAnsi="Garamond" w:cs="宋体"/>
+                <w:lang w:val="en-US"/>
+              </w:rPr>
+            </w:pPr>
+            <w:r>
+              <w:rPr>
+                <w:rFonts w:ascii="Garamond" w:hAnsi="Garamond" w:cs="宋体"/>
+                <w:lang w:val="en-US"/>
+              </w:rPr>
+              <w:t>上海交通大学</w:t>
+            </w:r>
+          </w:p>
+        </w:tc>
+      </w:tr>
+      <w:tr>
+        <w:trPr>
+          <w:jc w:val="center"/>
+        </w:trPr>
+        <w:tc>
+          <w:tcPr>
+            <w:tcW w:w="4400" w:type="dxa"/>
+          </w:tcPr>
+          <w:p>
+            <w:pPr>
+              <w:rPr>
+                <w:rFonts w:ascii="Heiti TC Light" w:eastAsia="Heiti TC Light" w:hAnsi="Garamond" w:cs="宋体"/>
+                <w:b/>
+                <w:lang w:val="en-US"/>
+              </w:rPr>
+            </w:pPr>
+            <w:r>
+              <w:rPr>
+                <w:rFonts w:ascii="Heiti TC Light" w:eastAsia="Heiti TC Light" w:hAnsi="Garamond" w:cs="宋体" w:hint="eastAsia"/>
+                <w:b/>
+                <w:lang w:val="en-US"/>
+              </w:rPr>
+              <w:t>Account number (银行帐号)</w:t>
+            </w:r>
+          </w:p>
+        </w:tc>
+        <w:tc>
+          <w:tcPr>
+            <w:tcW w:w="4123" w:type="dxa"/>
+          </w:tcPr>
+          <w:p>
+            <w:pPr>
+              <w:rPr>
+                <w:rFonts w:ascii="Garamond" w:hAnsi="Garamond"/>
+                <w:lang w:val="en-US"/>
+              </w:rPr>
+            </w:pPr>
+            <w:r>
+              <w:rPr>
+                <w:rFonts w:ascii="Garamond" w:hAnsi="Garamond"/>
+                <w:lang w:val="en-US"/>
+              </w:rPr>
+              <w:t>4390 5922 6890</w:t>
+            </w:r>
+          </w:p>
+        </w:tc>
+      </w:tr>
+      <w:tr>
+        <w:trPr>
+          <w:jc w:val="center"/>
+        </w:trPr>
+        <w:tc>
+          <w:tcPr>
+            <w:tcW w:w="4400" w:type="dxa"/>
+          </w:tcPr>
+          <w:p>
+            <w:pPr>
+              <w:rPr>
+                <w:rFonts w:ascii="Heiti TC Light" w:eastAsia="Heiti TC Light" w:hAnsi="Garamond" w:cs="宋体"/>
+                <w:b/>
+                <w:lang w:val="en-US"/>
+              </w:rPr>
+            </w:pPr>
+            <w:r>
+              <w:rPr>
+                <w:rFonts w:ascii="Heiti TC Light" w:eastAsia="Heiti TC Light" w:hAnsi="Garamond" w:cs="宋体" w:hint="eastAsia"/>
+                <w:b/>
+              </w:rPr>
+              <w:t>Bank</w:t>
+            </w:r>
+            <w:r>
+              <w:rPr>
+                <w:rFonts w:ascii="Heiti TC Light" w:eastAsia="Heiti TC Light" w:hAnsi="Garamond" w:cs="宋体" w:hint="eastAsia"/>
+                <w:b/>
+                <w:lang w:val="en-US"/>
+              </w:rPr>
+              <w:t xml:space="preserve"> details (开户银行)</w:t>
+            </w:r>
+          </w:p>
+        </w:tc>
+        <w:tc>
+          <w:tcPr>
+            <w:tcW w:w="4123" w:type="dxa"/>
+          </w:tcPr>
+          <w:p>
+            <w:pPr>
+              <w:rPr>
+                <w:rFonts w:ascii="Garamond" w:hAnsi="Garamond"/>
+                <w:lang w:val="en-US"/>
+              </w:rPr>
+            </w:pPr>
+            <w:r>
+              <w:rPr>
+                <w:rFonts w:ascii="Garamond" w:hAnsi="Garamond"/>
+                <w:lang w:val="en-US"/>
+              </w:rPr>
+              <w:t>中国银行上海市交通大学支行</w:t>
+            </w:r>
+          </w:p>
+        </w:tc>
+      </w:tr>
+      <w:tr>
+        <w:trPr>
+          <w:jc w:val="center"/>
+        </w:trPr>
+        <w:tc>
+          <w:tcPr>
+            <w:tcW w:w="4400" w:type="dxa"/>
+          </w:tcPr>
+          <w:p>
+            <w:pPr>
+              <w:rPr>
+                <w:rFonts w:ascii="Heiti TC Light" w:eastAsia="Heiti TC Light" w:hAnsi="Garamond" w:cs="宋体"/>
+                <w:b/>
+                <w:lang w:val="en-US"/>
+              </w:rPr>
+            </w:pPr>
+            <w:r>
+              <w:rPr>
+                <w:rFonts w:ascii="Heiti TC Light" w:eastAsia="Heiti TC Light" w:hAnsi="Garamond" w:cs="宋体" w:hint="eastAsia"/>
+                <w:b/>
+                <w:lang w:val="en-US"/>
+              </w:rPr>
+              <w:t>Remittance Information (汇款附言)</w:t>
+            </w:r>
+          </w:p>
+        </w:tc>
+        <w:tc>
+          <w:tcPr>
+            <w:tcW w:w="4123" w:type="dxa"/>
+          </w:tcPr>
+          <w:p>
+            <w:pPr>
+              <w:rPr>
+                <w:rFonts w:ascii="Garamond" w:hAnsi="Garamond"/>
+                <w:lang w:val="en-US"/>
+              </w:rPr>
+            </w:pPr>
+            <w:r>
+              <w:rPr>
+                <w:rFonts w:ascii="Garamond" w:hAnsi="Garamond"/>
+                <w:lang w:val="en-US"/>
+              </w:rPr>
+              <w:t>“ICSC 2014”</w:t>
+            </w:r>
+            <w:r>
+              <w:rPr>
+                <w:rFonts w:ascii="Garamond" w:hAnsi="Garamond"/>
+                <w:lang w:val="en-US"/>
+              </w:rPr>
+              <w:t xml:space="preserve"> and your participant name</w:t>
+            </w:r>
+          </w:p>
+        </w:tc>
+      </w:tr>
+    </w:tbl>
+    <w:p>
+      <w:pPr>
+        <w:rPr>
+          <w:lang w:val="en-US"/>
+        </w:rPr>
+      </w:pPr>
     </w:p>
     <w:p>
       <w:pPr>
         <w:spacing w:before="120" w:after="120"/>
       </w:pPr>
-      <w:proofErr w:type="gramStart"/>
       <w:r>
         <w:rPr>
           <w:i/>
@@ -2874,9 +2922,8 @@
           <w:sz w:val="20"/>
           <w:szCs w:val="20"/>
         </w:rPr>
-        <w:t>Please, refer the ICSC2014 Conference in the bank receipt.</w:t>
-      </w:r>
-      <w:proofErr w:type="gramEnd"/>
+        <w:t>In</w:t>
+      </w:r>
       <w:r>
         <w:rPr>
           <w:i/>
@@ -2884,7 +2931,7 @@
           <w:sz w:val="20"/>
           <w:szCs w:val="20"/>
         </w:rPr>
-        <w:t xml:space="preserve"> </w:t>
+        <w:t xml:space="preserve"> the remittance information</w:t>
       </w:r>
       <w:r>
         <w:rPr>
@@ -2893,7 +2940,7 @@
           <w:sz w:val="20"/>
           <w:szCs w:val="20"/>
         </w:rPr>
-        <w:t>In</w:t>
+        <w:t>, please state clearly the “</w:t>
       </w:r>
       <w:r>
         <w:rPr>
@@ -2902,9 +2949,8 @@
           <w:sz w:val="20"/>
           <w:szCs w:val="20"/>
         </w:rPr>
-        <w:t xml:space="preserve"> the </w:t>
-      </w:r>
-      <w:proofErr w:type="gramStart"/>
+        <w:t xml:space="preserve">ICSC 2014 + </w:t>
+      </w:r>
       <w:r>
         <w:rPr>
           <w:i/>
@@ -2912,9 +2958,10 @@
           <w:sz w:val="20"/>
           <w:szCs w:val="20"/>
         </w:rPr>
-        <w:t>bank  transfer</w:t>
-      </w:r>
-      <w:proofErr w:type="gramEnd"/>
+        <w:t>your p</w:t>
+      </w:r>
+      <w:bookmarkStart w:id="0" w:name="_GoBack"/>
+      <w:bookmarkEnd w:id="0"/>
       <w:r>
         <w:rPr>
           <w:i/>
@@ -2922,9 +2969,9 @@
           <w:sz w:val="20"/>
           <w:szCs w:val="20"/>
         </w:rPr>
-        <w:t xml:space="preserve">, please state clearly the “Participant name” and send a copy of the bank receipt by e-mail to: </w:t>
-      </w:r>
-      <w:hyperlink r:id="rId8">
+        <w:t xml:space="preserve">articipant name” and send a copy of the bank receipt by e-mail to: </w:t>
+      </w:r>
+      <w:hyperlink r:id="rId9">
         <w:r>
           <w:rPr>
             <w:rStyle w:val="InternetLink"/>
@@ -3139,7 +3186,7 @@
 </file>
 
 <file path=word/numbering.xml><?xml version="1.0" encoding="utf-8"?>
-<w:numbering xmlns:ve="http://schemas.openxmlformats.org/markup-compatibility/2006" xmlns:o="urn:schemas-microsoft-com:office:office" xmlns:r="http://schemas.openxmlformats.org/officeDocument/2006/relationships" xmlns:m="http://schemas.openxmlformats.org/officeDocument/2006/math" xmlns:v="urn:schemas-microsoft-com:vml" xmlns:wp="http://schemas.openxmlformats.org/drawingml/2006/wordprocessingDrawing" xmlns:w10="urn:schemas-microsoft-com:office:word" xmlns:w="http://schemas.openxmlformats.org/wordprocessingml/2006/main" xmlns:wne="http://schemas.microsoft.com/office/word/2006/wordml">
+<w:numbering xmlns:wpc="http://schemas.microsoft.com/office/word/2010/wordprocessingCanvas" xmlns:mo="http://schemas.microsoft.com/office/mac/office/2008/main" xmlns:mc="http://schemas.openxmlformats.org/markup-compatibility/2006" xmlns:mv="urn:schemas-microsoft-com:mac:vml" xmlns:o="urn:schemas-microsoft-com:office:office" xmlns:r="http://schemas.openxmlformats.org/officeDocument/2006/relationships" xmlns:m="http://schemas.openxmlformats.org/officeDocument/2006/math" xmlns:v="urn:schemas-microsoft-com:vml" xmlns:wp14="http://schemas.microsoft.com/office/word/2010/wordprocessingDrawing" xmlns:wp="http://schemas.openxmlformats.org/drawingml/2006/wordprocessingDrawing" xmlns:w10="urn:schemas-microsoft-com:office:word" xmlns:w="http://schemas.openxmlformats.org/wordprocessingml/2006/main" xmlns:w14="http://schemas.microsoft.com/office/word/2010/wordml" xmlns:wpg="http://schemas.microsoft.com/office/word/2010/wordprocessingGroup" xmlns:wpi="http://schemas.microsoft.com/office/word/2010/wordprocessingInk" xmlns:wne="http://schemas.microsoft.com/office/word/2006/wordml" xmlns:wps="http://schemas.microsoft.com/office/word/2010/wordprocessingShape" mc:Ignorable="w14 wp14">
   <w:abstractNum w:abstractNumId="0">
     <w:nsid w:val="0F4865A3"/>
     <w:multiLevelType w:val="multilevel"/>
@@ -3270,7 +3317,7 @@
 </file>
 
 <file path=word/styles.xml><?xml version="1.0" encoding="utf-8"?>
-<w:styles xmlns:r="http://schemas.openxmlformats.org/officeDocument/2006/relationships" xmlns:w="http://schemas.openxmlformats.org/wordprocessingml/2006/main">
+<w:styles xmlns:mc="http://schemas.openxmlformats.org/markup-compatibility/2006" xmlns:r="http://schemas.openxmlformats.org/officeDocument/2006/relationships" xmlns:w="http://schemas.openxmlformats.org/wordprocessingml/2006/main" xmlns:w14="http://schemas.microsoft.com/office/word/2010/wordml" mc:Ignorable="w14">
   <w:docDefaults>
     <w:rPrDefault>
       <w:rPr>
@@ -3280,7 +3327,7 @@
     </w:rPrDefault>
     <w:pPrDefault/>
   </w:docDefaults>
-  <w:latentStyles w:defLockedState="0" w:defUIPriority="99" w:defSemiHidden="1" w:defUnhideWhenUsed="1" w:defQFormat="0" w:count="267">
+  <w:latentStyles w:defLockedState="0" w:defUIPriority="99" w:defSemiHidden="1" w:defUnhideWhenUsed="1" w:defQFormat="0" w:count="276">
     <w:lsdException w:name="Normal" w:semiHidden="0" w:uiPriority="0" w:unhideWhenUsed="0" w:qFormat="1"/>
     <w:lsdException w:name="heading 1" w:semiHidden="0" w:uiPriority="9" w:unhideWhenUsed="0" w:qFormat="1"/>
     <w:lsdException w:name="heading 2" w:uiPriority="9" w:qFormat="1"/>
@@ -3460,7 +3507,6 @@
     <w:uiPriority w:val="99"/>
     <w:semiHidden/>
     <w:unhideWhenUsed/>
-    <w:qFormat/>
     <w:tblPr>
       <w:tblInd w:w="0" w:type="dxa"/>
       <w:tblCellMar>
@@ -3652,6 +3698,215 @@
       <w:szCs w:val="18"/>
       <w:lang w:val="en-GB" w:eastAsia="zh-CN"/>
     </w:rPr>
+  </w:style>
+  <w:style w:type="table" w:styleId="TableGrid">
+    <w:name w:val="Table Grid"/>
+    <w:basedOn w:val="TableNormal"/>
+    <w:uiPriority w:val="59"/>
+    <w:rsid w:val="00883E2F"/>
+    <w:tblPr>
+      <w:tblInd w:w="0" w:type="dxa"/>
+      <w:tblBorders>
+        <w:top w:val="single" w:sz="4" w:space="0" w:color="auto"/>
+        <w:left w:val="single" w:sz="4" w:space="0" w:color="auto"/>
+        <w:bottom w:val="single" w:sz="4" w:space="0" w:color="auto"/>
+        <w:right w:val="single" w:sz="4" w:space="0" w:color="auto"/>
+        <w:insideH w:val="single" w:sz="4" w:space="0" w:color="auto"/>
+        <w:insideV w:val="single" w:sz="4" w:space="0" w:color="auto"/>
+      </w:tblBorders>
+      <w:tblCellMar>
+        <w:top w:w="0" w:type="dxa"/>
+        <w:left w:w="108" w:type="dxa"/>
+        <w:bottom w:w="0" w:type="dxa"/>
+        <w:right w:w="108" w:type="dxa"/>
+      </w:tblCellMar>
+    </w:tblPr>
+  </w:style>
+</w:styles>
+</file>
+
+<file path=word/stylesWithEffects.xml><?xml version="1.0" encoding="utf-8"?>
+<w:styles xmlns:wpc="http://schemas.microsoft.com/office/word/2010/wordprocessingCanvas" xmlns:mo="http://schemas.microsoft.com/office/mac/office/2008/main" xmlns:mc="http://schemas.openxmlformats.org/markup-compatibility/2006" xmlns:mv="urn:schemas-microsoft-com:mac:vml" xmlns:o="urn:schemas-microsoft-com:office:office" xmlns:r="http://schemas.openxmlformats.org/officeDocument/2006/relationships" xmlns:m="http://schemas.openxmlformats.org/officeDocument/2006/math" xmlns:v="urn:schemas-microsoft-com:vml" xmlns:wp14="http://schemas.microsoft.com/office/word/2010/wordprocessingDrawing" xmlns:wp="http://schemas.openxmlformats.org/drawingml/2006/wordprocessingDrawing" xmlns:w10="urn:schemas-microsoft-com:office:word" xmlns:w="http://schemas.openxmlformats.org/wordprocessingml/2006/main" xmlns:w14="http://schemas.microsoft.com/office/word/2010/wordml" xmlns:wpg="http://schemas.microsoft.com/office/word/2010/wordprocessingGroup" xmlns:wpi="http://schemas.microsoft.com/office/word/2010/wordprocessingInk" xmlns:wne="http://schemas.microsoft.com/office/word/2006/wordml" xmlns:wps="http://schemas.microsoft.com/office/word/2010/wordprocessingShape" mc:Ignorable="w14 wp14">
+  <w:docDefaults>
+    <w:rPrDefault>
+      <w:rPr>
+        <w:rFonts w:asciiTheme="minorHAnsi" w:eastAsiaTheme="minorEastAsia" w:hAnsiTheme="minorHAnsi" w:cstheme="minorBidi"/>
+        <w:sz w:val="24"/>
+        <w:szCs w:val="24"/>
+        <w:lang w:val="en-US" w:eastAsia="ja-JP" w:bidi="ar-SA"/>
+      </w:rPr>
+    </w:rPrDefault>
+    <w:pPrDefault/>
+  </w:docDefaults>
+  <w:latentStyles w:defLockedState="0" w:defUIPriority="99" w:defSemiHidden="1" w:defUnhideWhenUsed="1" w:defQFormat="0" w:count="276">
+    <w:lsdException w:name="Normal" w:semiHidden="0" w:uiPriority="0" w:unhideWhenUsed="0" w:qFormat="1"/>
+    <w:lsdException w:name="heading 1" w:semiHidden="0" w:uiPriority="9" w:unhideWhenUsed="0" w:qFormat="1"/>
+    <w:lsdException w:name="heading 2" w:uiPriority="9" w:qFormat="1"/>
+    <w:lsdException w:name="heading 3" w:uiPriority="9" w:qFormat="1"/>
+    <w:lsdException w:name="heading 4" w:uiPriority="9" w:qFormat="1"/>
+    <w:lsdException w:name="heading 5" w:uiPriority="9" w:qFormat="1"/>
+    <w:lsdException w:name="heading 6" w:uiPriority="9" w:qFormat="1"/>
+    <w:lsdException w:name="heading 7" w:uiPriority="9" w:qFormat="1"/>
+    <w:lsdException w:name="heading 8" w:uiPriority="9" w:qFormat="1"/>
+    <w:lsdException w:name="heading 9" w:uiPriority="9" w:qFormat="1"/>
+    <w:lsdException w:name="toc 1" w:uiPriority="39"/>
+    <w:lsdException w:name="toc 2" w:uiPriority="39"/>
+    <w:lsdException w:name="toc 3" w:uiPriority="39"/>
+    <w:lsdException w:name="toc 4" w:uiPriority="39"/>
+    <w:lsdException w:name="toc 5" w:uiPriority="39"/>
+    <w:lsdException w:name="toc 6" w:uiPriority="39"/>
+    <w:lsdException w:name="toc 7" w:uiPriority="39"/>
+    <w:lsdException w:name="toc 8" w:uiPriority="39"/>
+    <w:lsdException w:name="toc 9" w:uiPriority="39"/>
+    <w:lsdException w:name="caption" w:uiPriority="35" w:qFormat="1"/>
+    <w:lsdException w:name="Title" w:semiHidden="0" w:uiPriority="10" w:unhideWhenUsed="0" w:qFormat="1"/>
+    <w:lsdException w:name="Default Paragraph Font" w:uiPriority="1"/>
+    <w:lsdException w:name="Subtitle" w:semiHidden="0" w:uiPriority="11" w:unhideWhenUsed="0" w:qFormat="1"/>
+    <w:lsdException w:name="Strong" w:semiHidden="0" w:uiPriority="22" w:unhideWhenUsed="0" w:qFormat="1"/>
+    <w:lsdException w:name="Emphasis" w:semiHidden="0" w:uiPriority="20" w:unhideWhenUsed="0" w:qFormat="1"/>
+    <w:lsdException w:name="Table Grid" w:semiHidden="0" w:uiPriority="59" w:unhideWhenUsed="0"/>
+    <w:lsdException w:name="Placeholder Text" w:unhideWhenUsed="0"/>
+    <w:lsdException w:name="No Spacing" w:semiHidden="0" w:uiPriority="1" w:unhideWhenUsed="0" w:qFormat="1"/>
+    <w:lsdException w:name="Light Shading" w:semiHidden="0" w:uiPriority="60" w:unhideWhenUsed="0"/>
+    <w:lsdException w:name="Light List" w:semiHidden="0" w:uiPriority="61" w:unhideWhenUsed="0"/>
+    <w:lsdException w:name="Light Grid" w:semiHidden="0" w:uiPriority="62" w:unhideWhenUsed="0"/>
+    <w:lsdException w:name="Medium Shading 1" w:semiHidden="0" w:uiPriority="63" w:unhideWhenUsed="0"/>
+    <w:lsdException w:name="Medium Shading 2" w:semiHidden="0" w:uiPriority="64" w:unhideWhenUsed="0"/>
+    <w:lsdException w:name="Medium List 1" w:semiHidden="0" w:uiPriority="65" w:unhideWhenUsed="0"/>
+    <w:lsdException w:name="Medium List 2" w:semiHidden="0" w:uiPriority="66" w:unhideWhenUsed="0"/>
+    <w:lsdException w:name="Medium Grid 1" w:semiHidden="0" w:uiPriority="67" w:unhideWhenUsed="0"/>
+    <w:lsdException w:name="Medium Grid 2" w:semiHidden="0" w:uiPriority="68" w:unhideWhenUsed="0"/>
+    <w:lsdException w:name="Medium Grid 3" w:semiHidden="0" w:uiPriority="69" w:unhideWhenUsed="0"/>
+    <w:lsdException w:name="Dark List" w:semiHidden="0" w:uiPriority="70" w:unhideWhenUsed="0"/>
+    <w:lsdException w:name="Colorful Shading" w:semiHidden="0" w:uiPriority="71" w:unhideWhenUsed="0"/>
+    <w:lsdException w:name="Colorful List" w:semiHidden="0" w:uiPriority="72" w:unhideWhenUsed="0"/>
+    <w:lsdException w:name="Colorful Grid" w:semiHidden="0" w:uiPriority="73" w:unhideWhenUsed="0"/>
+    <w:lsdException w:name="Light Shading Accent 1" w:semiHidden="0" w:uiPriority="60" w:unhideWhenUsed="0"/>
+    <w:lsdException w:name="Light List Accent 1" w:semiHidden="0" w:uiPriority="61" w:unhideWhenUsed="0"/>
+    <w:lsdException w:name="Light Grid Accent 1" w:semiHidden="0" w:uiPriority="62" w:unhideWhenUsed="0"/>
+    <w:lsdException w:name="Medium Shading 1 Accent 1" w:semiHidden="0" w:uiPriority="63" w:unhideWhenUsed="0"/>
+    <w:lsdException w:name="Medium Shading 2 Accent 1" w:semiHidden="0" w:uiPriority="64" w:unhideWhenUsed="0"/>
+    <w:lsdException w:name="Medium List 1 Accent 1" w:semiHidden="0" w:uiPriority="65" w:unhideWhenUsed="0"/>
+    <w:lsdException w:name="Revision" w:unhideWhenUsed="0"/>
+    <w:lsdException w:name="List Paragraph" w:semiHidden="0" w:uiPriority="34" w:unhideWhenUsed="0" w:qFormat="1"/>
+    <w:lsdException w:name="Quote" w:semiHidden="0" w:uiPriority="29" w:unhideWhenUsed="0" w:qFormat="1"/>
+    <w:lsdException w:name="Intense Quote" w:semiHidden="0" w:uiPriority="30" w:unhideWhenUsed="0" w:qFormat="1"/>
+    <w:lsdException w:name="Medium List 2 Accent 1" w:semiHidden="0" w:uiPriority="66" w:unhideWhenUsed="0"/>
+    <w:lsdException w:name="Medium Grid 1 Accent 1" w:semiHidden="0" w:uiPriority="67" w:unhideWhenUsed="0"/>
+    <w:lsdException w:name="Medium Grid 2 Accent 1" w:semiHidden="0" w:uiPriority="68" w:unhideWhenUsed="0"/>
+    <w:lsdException w:name="Medium Grid 3 Accent 1" w:semiHidden="0" w:uiPriority="69" w:unhideWhenUsed="0"/>
+    <w:lsdException w:name="Dark List Accent 1" w:semiHidden="0" w:uiPriority="70" w:unhideWhenUsed="0"/>
+    <w:lsdException w:name="Colorful Shading Accent 1" w:semiHidden="0" w:uiPriority="71" w:unhideWhenUsed="0"/>
+    <w:lsdException w:name="Colorful List Accent 1" w:semiHidden="0" w:uiPriority="72" w:unhideWhenUsed="0"/>
+    <w:lsdException w:name="Colorful Grid Accent 1" w:semiHidden="0" w:uiPriority="73" w:unhideWhenUsed="0"/>
+    <w:lsdException w:name="Light Shading Accent 2" w:semiHidden="0" w:uiPriority="60" w:unhideWhenUsed="0"/>
+    <w:lsdException w:name="Light List Accent 2" w:semiHidden="0" w:uiPriority="61" w:unhideWhenUsed="0"/>
+    <w:lsdException w:name="Light Grid Accent 2" w:semiHidden="0" w:uiPriority="62" w:unhideWhenUsed="0"/>
+    <w:lsdException w:name="Medium Shading 1 Accent 2" w:semiHidden="0" w:uiPriority="63" w:unhideWhenUsed="0"/>
+    <w:lsdException w:name="Medium Shading 2 Accent 2" w:semiHidden="0" w:uiPriority="64" w:unhideWhenUsed="0"/>
+    <w:lsdException w:name="Medium List 1 Accent 2" w:semiHidden="0" w:uiPriority="65" w:unhideWhenUsed="0"/>
+    <w:lsdException w:name="Medium List 2 Accent 2" w:semiHidden="0" w:uiPriority="66" w:unhideWhenUsed="0"/>
+    <w:lsdException w:name="Medium Grid 1 Accent 2" w:semiHidden="0" w:uiPriority="67" w:unhideWhenUsed="0"/>
+    <w:lsdException w:name="Medium Grid 2 Accent 2" w:semiHidden="0" w:uiPriority="68" w:unhideWhenUsed="0"/>
+    <w:lsdException w:name="Medium Grid 3 Accent 2" w:semiHidden="0" w:uiPriority="69" w:unhideWhenUsed="0"/>
+    <w:lsdException w:name="Dark List Accent 2" w:semiHidden="0" w:uiPriority="70" w:unhideWhenUsed="0"/>
+    <w:lsdException w:name="Colorful Shading Accent 2" w:semiHidden="0" w:uiPriority="71" w:unhideWhenUsed="0"/>
+    <w:lsdException w:name="Colorful List Accent 2" w:semiHidden="0" w:uiPriority="72" w:unhideWhenUsed="0"/>
+    <w:lsdException w:name="Colorful Grid Accent 2" w:semiHidden="0" w:uiPriority="73" w:unhideWhenUsed="0"/>
+    <w:lsdException w:name="Light Shading Accent 3" w:semiHidden="0" w:uiPriority="60" w:unhideWhenUsed="0"/>
+    <w:lsdException w:name="Light List Accent 3" w:semiHidden="0" w:uiPriority="61" w:unhideWhenUsed="0"/>
+    <w:lsdException w:name="Light Grid Accent 3" w:semiHidden="0" w:uiPriority="62" w:unhideWhenUsed="0"/>
+    <w:lsdException w:name="Medium Shading 1 Accent 3" w:semiHidden="0" w:uiPriority="63" w:unhideWhenUsed="0"/>
+    <w:lsdException w:name="Medium Shading 2 Accent 3" w:semiHidden="0" w:uiPriority="64" w:unhideWhenUsed="0"/>
+    <w:lsdException w:name="Medium List 1 Accent 3" w:semiHidden="0" w:uiPriority="65" w:unhideWhenUsed="0"/>
+    <w:lsdException w:name="Medium List 2 Accent 3" w:semiHidden="0" w:uiPriority="66" w:unhideWhenUsed="0"/>
+    <w:lsdException w:name="Medium Grid 1 Accent 3" w:semiHidden="0" w:uiPriority="67" w:unhideWhenUsed="0"/>
+    <w:lsdException w:name="Medium Grid 2 Accent 3" w:semiHidden="0" w:uiPriority="68" w:unhideWhenUsed="0"/>
+    <w:lsdException w:name="Medium Grid 3 Accent 3" w:semiHidden="0" w:uiPriority="69" w:unhideWhenUsed="0"/>
+    <w:lsdException w:name="Dark List Accent 3" w:semiHidden="0" w:uiPriority="70" w:unhideWhenUsed="0"/>
+    <w:lsdException w:name="Colorful Shading Accent 3" w:semiHidden="0" w:uiPriority="71" w:unhideWhenUsed="0"/>
+    <w:lsdException w:name="Colorful List Accent 3" w:semiHidden="0" w:uiPriority="72" w:unhideWhenUsed="0"/>
+    <w:lsdException w:name="Colorful Grid Accent 3" w:semiHidden="0" w:uiPriority="73" w:unhideWhenUsed="0"/>
+    <w:lsdException w:name="Light Shading Accent 4" w:semiHidden="0" w:uiPriority="60" w:unhideWhenUsed="0"/>
+    <w:lsdException w:name="Light List Accent 4" w:semiHidden="0" w:uiPriority="61" w:unhideWhenUsed="0"/>
+    <w:lsdException w:name="Light Grid Accent 4" w:semiHidden="0" w:uiPriority="62" w:unhideWhenUsed="0"/>
+    <w:lsdException w:name="Medium Shading 1 Accent 4" w:semiHidden="0" w:uiPriority="63" w:unhideWhenUsed="0"/>
+    <w:lsdException w:name="Medium Shading 2 Accent 4" w:semiHidden="0" w:uiPriority="64" w:unhideWhenUsed="0"/>
+    <w:lsdException w:name="Medium List 1 Accent 4" w:semiHidden="0" w:uiPriority="65" w:unhideWhenUsed="0"/>
+    <w:lsdException w:name="Medium List 2 Accent 4" w:semiHidden="0" w:uiPriority="66" w:unhideWhenUsed="0"/>
+    <w:lsdException w:name="Medium Grid 1 Accent 4" w:semiHidden="0" w:uiPriority="67" w:unhideWhenUsed="0"/>
+    <w:lsdException w:name="Medium Grid 2 Accent 4" w:semiHidden="0" w:uiPriority="68" w:unhideWhenUsed="0"/>
+    <w:lsdException w:name="Medium Grid 3 Accent 4" w:semiHidden="0" w:uiPriority="69" w:unhideWhenUsed="0"/>
+    <w:lsdException w:name="Dark List Accent 4" w:semiHidden="0" w:uiPriority="70" w:unhideWhenUsed="0"/>
+    <w:lsdException w:name="Colorful Shading Accent 4" w:semiHidden="0" w:uiPriority="71" w:unhideWhenUsed="0"/>
+    <w:lsdException w:name="Colorful List Accent 4" w:semiHidden="0" w:uiPriority="72" w:unhideWhenUsed="0"/>
+    <w:lsdException w:name="Colorful Grid Accent 4" w:semiHidden="0" w:uiPriority="73" w:unhideWhenUsed="0"/>
+    <w:lsdException w:name="Light Shading Accent 5" w:semiHidden="0" w:uiPriority="60" w:unhideWhenUsed="0"/>
+    <w:lsdException w:name="Light List Accent 5" w:semiHidden="0" w:uiPriority="61" w:unhideWhenUsed="0"/>
+    <w:lsdException w:name="Light Grid Accent 5" w:semiHidden="0" w:uiPriority="62" w:unhideWhenUsed="0"/>
+    <w:lsdException w:name="Medium Shading 1 Accent 5" w:semiHidden="0" w:uiPriority="63" w:unhideWhenUsed="0"/>
+    <w:lsdException w:name="Medium Shading 2 Accent 5" w:semiHidden="0" w:uiPriority="64" w:unhideWhenUsed="0"/>
+    <w:lsdException w:name="Medium List 1 Accent 5" w:semiHidden="0" w:uiPriority="65" w:unhideWhenUsed="0"/>
+    <w:lsdException w:name="Medium List 2 Accent 5" w:semiHidden="0" w:uiPriority="66" w:unhideWhenUsed="0"/>
+    <w:lsdException w:name="Medium Grid 1 Accent 5" w:semiHidden="0" w:uiPriority="67" w:unhideWhenUsed="0"/>
+    <w:lsdException w:name="Medium Grid 2 Accent 5" w:semiHidden="0" w:uiPriority="68" w:unhideWhenUsed="0"/>
+    <w:lsdException w:name="Medium Grid 3 Accent 5" w:semiHidden="0" w:uiPriority="69" w:unhideWhenUsed="0"/>
+    <w:lsdException w:name="Dark List Accent 5" w:semiHidden="0" w:uiPriority="70" w:unhideWhenUsed="0"/>
+    <w:lsdException w:name="Colorful Shading Accent 5" w:semiHidden="0" w:uiPriority="71" w:unhideWhenUsed="0"/>
+    <w:lsdException w:name="Colorful List Accent 5" w:semiHidden="0" w:uiPriority="72" w:unhideWhenUsed="0"/>
+    <w:lsdException w:name="Colorful Grid Accent 5" w:semiHidden="0" w:uiPriority="73" w:unhideWhenUsed="0"/>
+    <w:lsdException w:name="Light Shading Accent 6" w:semiHidden="0" w:uiPriority="60" w:unhideWhenUsed="0"/>
+    <w:lsdException w:name="Light List Accent 6" w:semiHidden="0" w:uiPriority="61" w:unhideWhenUsed="0"/>
+    <w:lsdException w:name="Light Grid Accent 6" w:semiHidden="0" w:uiPriority="62" w:unhideWhenUsed="0"/>
+    <w:lsdException w:name="Medium Shading 1 Accent 6" w:semiHidden="0" w:uiPriority="63" w:unhideWhenUsed="0"/>
+    <w:lsdException w:name="Medium Shading 2 Accent 6" w:semiHidden="0" w:uiPriority="64" w:unhideWhenUsed="0"/>
+    <w:lsdException w:name="Medium List 1 Accent 6" w:semiHidden="0" w:uiPriority="65" w:unhideWhenUsed="0"/>
+    <w:lsdException w:name="Medium List 2 Accent 6" w:semiHidden="0" w:uiPriority="66" w:unhideWhenUsed="0"/>
+    <w:lsdException w:name="Medium Grid 1 Accent 6" w:semiHidden="0" w:uiPriority="67" w:unhideWhenUsed="0"/>
+    <w:lsdException w:name="Medium Grid 2 Accent 6" w:semiHidden="0" w:uiPriority="68" w:unhideWhenUsed="0"/>
+    <w:lsdException w:name="Medium Grid 3 Accent 6" w:semiHidden="0" w:uiPriority="69" w:unhideWhenUsed="0"/>
+    <w:lsdException w:name="Dark List Accent 6" w:semiHidden="0" w:uiPriority="70" w:unhideWhenUsed="0"/>
+    <w:lsdException w:name="Colorful Shading Accent 6" w:semiHidden="0" w:uiPriority="71" w:unhideWhenUsed="0"/>
+    <w:lsdException w:name="Colorful List Accent 6" w:semiHidden="0" w:uiPriority="72" w:unhideWhenUsed="0"/>
+    <w:lsdException w:name="Colorful Grid Accent 6" w:semiHidden="0" w:uiPriority="73" w:unhideWhenUsed="0"/>
+    <w:lsdException w:name="Subtle Emphasis" w:semiHidden="0" w:uiPriority="19" w:unhideWhenUsed="0" w:qFormat="1"/>
+    <w:lsdException w:name="Intense Emphasis" w:semiHidden="0" w:uiPriority="21" w:unhideWhenUsed="0" w:qFormat="1"/>
+    <w:lsdException w:name="Subtle Reference" w:semiHidden="0" w:uiPriority="31" w:unhideWhenUsed="0" w:qFormat="1"/>
+    <w:lsdException w:name="Intense Reference" w:semiHidden="0" w:uiPriority="32" w:unhideWhenUsed="0" w:qFormat="1"/>
+    <w:lsdException w:name="Book Title" w:semiHidden="0" w:uiPriority="33" w:unhideWhenUsed="0" w:qFormat="1"/>
+    <w:lsdException w:name="Bibliography" w:uiPriority="37"/>
+    <w:lsdException w:name="TOC Heading" w:uiPriority="39" w:qFormat="1"/>
+  </w:latentStyles>
+  <w:style w:type="paragraph" w:default="1" w:styleId="Normal">
+    <w:name w:val="Normal"/>
+    <w:qFormat/>
+  </w:style>
+  <w:style w:type="character" w:default="1" w:styleId="DefaultParagraphFont">
+    <w:name w:val="Default Paragraph Font"/>
+    <w:uiPriority w:val="1"/>
+    <w:semiHidden/>
+    <w:unhideWhenUsed/>
+  </w:style>
+  <w:style w:type="table" w:default="1" w:styleId="TableNormal">
+    <w:name w:val="Normal Table"/>
+    <w:uiPriority w:val="99"/>
+    <w:semiHidden/>
+    <w:unhideWhenUsed/>
+    <w:tblPr>
+      <w:tblInd w:w="0" w:type="dxa"/>
+      <w:tblCellMar>
+        <w:top w:w="0" w:type="dxa"/>
+        <w:left w:w="108" w:type="dxa"/>
+        <w:bottom w:w="0" w:type="dxa"/>
+        <w:right w:w="108" w:type="dxa"/>
+      </w:tblCellMar>
+    </w:tblPr>
+  </w:style>
+  <w:style w:type="numbering" w:default="1" w:styleId="NoList">
+    <w:name w:val="No List"/>
+    <w:uiPriority w:val="99"/>
+    <w:semiHidden/>
+    <w:unhideWhenUsed/>
   </w:style>
 </w:styles>
 </file>
@@ -3944,7 +4199,7 @@
 </file>
 
 <file path=customXml/itemProps1.xml><?xml version="1.0" encoding="utf-8"?>
-<ds:datastoreItem xmlns:ds="http://schemas.openxmlformats.org/officeDocument/2006/customXml" ds:itemID="{778C499B-04C7-43C5-AA7A-8647521EB81E}">
+<ds:datastoreItem xmlns:ds="http://schemas.openxmlformats.org/officeDocument/2006/customXml" ds:itemID="{47B64D2B-F7D4-DF4E-B7BD-57B051A671B0}">
   <ds:schemaRefs>
     <ds:schemaRef ds:uri="http://schemas.openxmlformats.org/officeDocument/2006/bibliography"/>
   </ds:schemaRefs>

</xml_diff>

<commit_message>
Update the registration forms, including more hotel reservation information.
</commit_message>
<xml_diff>
--- a/doc/icsc2014registration.docx
+++ b/doc/icsc2014registration.docx
@@ -182,6 +182,7 @@
         </w:rPr>
         <w:t xml:space="preserve">□ </w:t>
       </w:r>
+      <w:proofErr w:type="spellStart"/>
       <w:r>
         <w:rPr>
           <w:sz w:val="20"/>
@@ -189,6 +190,7 @@
         </w:rPr>
         <w:t>Prof.</w:t>
       </w:r>
+      <w:proofErr w:type="spellEnd"/>
       <w:r>
         <w:rPr>
           <w:sz w:val="20"/>
@@ -210,6 +212,7 @@
         </w:rPr>
         <w:t xml:space="preserve">□ </w:t>
       </w:r>
+      <w:proofErr w:type="spellStart"/>
       <w:r>
         <w:rPr>
           <w:sz w:val="20"/>
@@ -217,6 +220,7 @@
         </w:rPr>
         <w:t>Dr.</w:t>
       </w:r>
+      <w:proofErr w:type="spellEnd"/>
       <w:r>
         <w:rPr>
           <w:sz w:val="20"/>
@@ -238,6 +242,7 @@
         </w:rPr>
         <w:t xml:space="preserve">□ </w:t>
       </w:r>
+      <w:proofErr w:type="spellStart"/>
       <w:r>
         <w:rPr>
           <w:sz w:val="20"/>
@@ -245,6 +250,7 @@
         </w:rPr>
         <w:t>Mr.</w:t>
       </w:r>
+      <w:proofErr w:type="spellEnd"/>
       <w:r>
         <w:rPr>
           <w:sz w:val="20"/>
@@ -266,6 +272,7 @@
         </w:rPr>
         <w:t xml:space="preserve">□ </w:t>
       </w:r>
+      <w:proofErr w:type="spellStart"/>
       <w:r>
         <w:rPr>
           <w:sz w:val="20"/>
@@ -273,6 +280,7 @@
         </w:rPr>
         <w:t>Mrs.</w:t>
       </w:r>
+      <w:proofErr w:type="spellEnd"/>
       <w:r>
         <w:rPr>
           <w:sz w:val="20"/>
@@ -294,12 +302,145 @@
         </w:rPr>
         <w:t xml:space="preserve">□ </w:t>
       </w:r>
+      <w:proofErr w:type="spellStart"/>
       <w:r>
         <w:rPr>
           <w:sz w:val="20"/>
           <w:szCs w:val="20"/>
         </w:rPr>
         <w:t>Ms.</w:t>
+      </w:r>
+      <w:proofErr w:type="spellEnd"/>
+    </w:p>
+    <w:p>
+      <w:pPr>
+        <w:spacing w:after="120"/>
+        <w:jc w:val="center"/>
+      </w:pPr>
+      <w:r>
+        <w:rPr>
+          <w:rFonts w:ascii="Garamond" w:hAnsi="Garamond" w:cs="Arial"/>
+          <w:sz w:val="20"/>
+          <w:szCs w:val="20"/>
+        </w:rPr>
+        <w:t>Family name</w:t>
+      </w:r>
+      <w:proofErr w:type="gramStart"/>
+      <w:r>
+        <w:rPr>
+          <w:rFonts w:ascii="Garamond" w:hAnsi="Garamond" w:cs="Arial"/>
+          <w:sz w:val="20"/>
+          <w:szCs w:val="20"/>
+        </w:rPr>
+        <w:t>: ………………………</w:t>
+      </w:r>
+      <w:r>
+        <w:rPr>
+          <w:rFonts w:ascii="Garamond" w:hAnsi="Garamond" w:cs="Arial"/>
+          <w:sz w:val="20"/>
+          <w:szCs w:val="20"/>
+        </w:rPr>
+        <w:t>………..</w:t>
+      </w:r>
+      <w:r>
+        <w:rPr>
+          <w:rFonts w:ascii="Garamond" w:hAnsi="Garamond" w:cs="Arial"/>
+          <w:sz w:val="20"/>
+          <w:szCs w:val="20"/>
+        </w:rPr>
+        <w:tab/>
+      </w:r>
+      <w:proofErr w:type="gramEnd"/>
+      <w:r>
+        <w:rPr>
+          <w:rFonts w:ascii="Garamond" w:hAnsi="Garamond" w:cs="Arial"/>
+          <w:sz w:val="20"/>
+          <w:szCs w:val="20"/>
+        </w:rPr>
+        <w:t>First name(s): ………………</w:t>
+      </w:r>
+      <w:r>
+        <w:rPr>
+          <w:rFonts w:ascii="Garamond" w:hAnsi="Garamond" w:cs="Arial"/>
+          <w:sz w:val="20"/>
+          <w:szCs w:val="20"/>
+        </w:rPr>
+        <w:t>……………………</w:t>
+      </w:r>
+      <w:r>
+        <w:rPr>
+          <w:rFonts w:ascii="Garamond" w:hAnsi="Garamond" w:cs="Arial"/>
+          <w:sz w:val="20"/>
+          <w:szCs w:val="20"/>
+        </w:rPr>
+        <w:t xml:space="preserve">… </w:t>
+      </w:r>
+      <w:r>
+        <w:rPr>
+          <w:rFonts w:ascii="Garamond" w:hAnsi="Garamond" w:cs="Arial"/>
+          <w:sz w:val="20"/>
+          <w:szCs w:val="20"/>
+        </w:rPr>
+        <w:t xml:space="preserve"> Gender</w:t>
+      </w:r>
+      <w:r>
+        <w:rPr>
+          <w:rFonts w:ascii="Garamond" w:hAnsi="Garamond" w:cs="Arial"/>
+          <w:sz w:val="20"/>
+          <w:szCs w:val="20"/>
+        </w:rPr>
+        <w:t xml:space="preserve">: </w:t>
+      </w:r>
+      <w:r>
+        <w:rPr>
+          <w:sz w:val="32"/>
+          <w:szCs w:val="32"/>
+        </w:rPr>
+        <w:t>□</w:t>
+      </w:r>
+      <w:r>
+        <w:rPr>
+          <w:rFonts w:ascii="宋体" w:hAnsi="宋体" w:cs="宋体" w:hint="eastAsia"/>
+          <w:sz w:val="20"/>
+          <w:szCs w:val="20"/>
+        </w:rPr>
+        <w:t>Male</w:t>
+      </w:r>
+      <w:r>
+        <w:rPr>
+          <w:sz w:val="20"/>
+          <w:szCs w:val="20"/>
+        </w:rPr>
+        <w:t xml:space="preserve"> </w:t>
+      </w:r>
+      <w:r>
+        <w:rPr>
+          <w:sz w:val="20"/>
+          <w:szCs w:val="20"/>
+          <w:lang w:val="en-US"/>
+        </w:rPr>
+        <w:t xml:space="preserve">   </w:t>
+      </w:r>
+      <w:r>
+        <w:rPr>
+          <w:sz w:val="32"/>
+          <w:szCs w:val="32"/>
+        </w:rPr>
+        <w:t>□</w:t>
+      </w:r>
+      <w:r>
+        <w:rPr>
+          <w:sz w:val="20"/>
+          <w:szCs w:val="20"/>
+        </w:rPr>
+        <w:t>Female</w:t>
+      </w:r>
+      <w:r>
+        <w:rPr>
+          <w:sz w:val="20"/>
+          <w:szCs w:val="20"/>
+        </w:rPr>
+        <w:tab/>
       </w:r>
     </w:p>
     <w:p>
@@ -313,17 +454,18 @@
           <w:sz w:val="20"/>
           <w:szCs w:val="20"/>
         </w:rPr>
-        <w:t>Family name: ……………………………………………</w:t>
-      </w:r>
+        <w:t>Affiliation</w:t>
+      </w:r>
+      <w:proofErr w:type="gramStart"/>
       <w:r>
         <w:rPr>
           <w:rFonts w:ascii="Garamond" w:hAnsi="Garamond" w:cs="Arial"/>
           <w:sz w:val="20"/>
           <w:szCs w:val="20"/>
         </w:rPr>
-        <w:tab/>
-        <w:t>First name(s): …………………………………………………….</w:t>
-      </w:r>
+        <w:t>: …………………………………………………………………………………………………………………………..</w:t>
+      </w:r>
+      <w:proofErr w:type="gramEnd"/>
     </w:p>
     <w:p>
       <w:pPr>
@@ -332,11 +474,11 @@
       </w:pPr>
       <w:r>
         <w:rPr>
-          <w:rFonts w:ascii="Garamond" w:hAnsi="Garamond" w:cs="Arial"/>
-          <w:sz w:val="20"/>
-          <w:szCs w:val="20"/>
-        </w:rPr>
-        <w:t>Affiliation: …………………………………………………………………………………………………………………………..</w:t>
+          <w:rFonts w:ascii="Garamond" w:eastAsia="Garamond" w:hAnsi="Garamond" w:cs="Garamond"/>
+          <w:sz w:val="20"/>
+          <w:szCs w:val="20"/>
+        </w:rPr>
+        <w:t>………………………………………………………………………………………………………………………………………</w:t>
       </w:r>
     </w:p>
     <w:p>
@@ -346,26 +488,22 @@
       </w:pPr>
       <w:r>
         <w:rPr>
-          <w:rFonts w:ascii="Garamond" w:eastAsia="Garamond" w:hAnsi="Garamond" w:cs="Garamond"/>
-          <w:sz w:val="20"/>
-          <w:szCs w:val="20"/>
-        </w:rPr>
-        <w:t>………………………………………………………………………………………………………………………………………</w:t>
-      </w:r>
-    </w:p>
-    <w:p>
-      <w:pPr>
-        <w:spacing w:after="120"/>
-        <w:jc w:val="right"/>
-      </w:pPr>
-      <w:r>
-        <w:rPr>
           <w:rFonts w:ascii="Garamond" w:hAnsi="Garamond" w:cs="Arial"/>
           <w:sz w:val="20"/>
           <w:szCs w:val="20"/>
         </w:rPr>
-        <w:t>Address: …………………………………………………………………………………………………………………………….</w:t>
-      </w:r>
+        <w:t>Address</w:t>
+      </w:r>
+      <w:proofErr w:type="gramStart"/>
+      <w:r>
+        <w:rPr>
+          <w:rFonts w:ascii="Garamond" w:hAnsi="Garamond" w:cs="Arial"/>
+          <w:sz w:val="20"/>
+          <w:szCs w:val="20"/>
+        </w:rPr>
+        <w:t>: …………………………………………………………………………………………………………………………….</w:t>
+      </w:r>
+      <w:proofErr w:type="gramEnd"/>
     </w:p>
     <w:p>
       <w:pPr>
@@ -411,8 +549,18 @@
           <w:szCs w:val="20"/>
         </w:rPr>
         <w:tab/>
-        <w:t>Country: ……………………………………....</w:t>
-      </w:r>
+        <w:t>Country</w:t>
+      </w:r>
+      <w:proofErr w:type="gramStart"/>
+      <w:r>
+        <w:rPr>
+          <w:rFonts w:ascii="Garamond" w:hAnsi="Garamond" w:cs="Arial"/>
+          <w:sz w:val="20"/>
+          <w:szCs w:val="20"/>
+        </w:rPr>
+        <w:t>: ……………………………………....</w:t>
+      </w:r>
+      <w:proofErr w:type="gramEnd"/>
     </w:p>
     <w:p>
       <w:pPr>
@@ -452,20 +600,26 @@
           <w:szCs w:val="20"/>
         </w:rPr>
         <w:tab/>
-        <w:t>e-mail: ……………………………………........</w:t>
-      </w:r>
-    </w:p>
-    <w:p>
-      <w:pPr>
-        <w:spacing w:after="120"/>
-        <w:ind w:left="-426" w:firstLine="426"/>
-      </w:pPr>
-    </w:p>
-    <w:p>
-      <w:pPr>
-        <w:spacing w:after="120"/>
-        <w:ind w:left="-426" w:firstLine="426"/>
-      </w:pPr>
+        <w:t>e-mail: ……………………………………</w:t>
+      </w:r>
+      <w:proofErr w:type="gramStart"/>
+      <w:r>
+        <w:rPr>
+          <w:rFonts w:ascii="Garamond" w:hAnsi="Garamond" w:cs="Arial"/>
+          <w:sz w:val="20"/>
+          <w:szCs w:val="20"/>
+        </w:rPr>
+        <w:t>........</w:t>
+      </w:r>
+      <w:proofErr w:type="gramEnd"/>
+    </w:p>
+    <w:p>
+      <w:pPr>
+        <w:spacing w:before="80"/>
+        <w:ind w:left="-425" w:firstLine="425"/>
+      </w:pPr>
+      <w:bookmarkStart w:id="0" w:name="_GoBack"/>
+      <w:bookmarkEnd w:id="0"/>
       <w:r>
         <w:rPr>
           <w:b/>
@@ -741,7 +895,16 @@
                 <w:sz w:val="20"/>
                 <w:szCs w:val="20"/>
               </w:rPr>
-              <w:t>Banquet (</w:t>
+              <w:t>Welcome reception</w:t>
+            </w:r>
+            <w:r>
+              <w:rPr>
+                <w:rFonts w:ascii="Garamond" w:hAnsi="Garamond" w:cs="Arial"/>
+                <w:color w:val="000000"/>
+                <w:sz w:val="20"/>
+                <w:szCs w:val="20"/>
+              </w:rPr>
+              <w:t xml:space="preserve"> (</w:t>
             </w:r>
             <w:r>
               <w:rPr>
@@ -1128,26 +1291,104 @@
       </w:pPr>
       <w:r>
         <w:rPr>
+          <w:rFonts w:ascii="宋体" w:hAnsi="宋体" w:cs="宋体" w:hint="eastAsia"/>
           <w:b/>
           <w:sz w:val="22"/>
           <w:szCs w:val="22"/>
         </w:rPr>
+        <w:t>On</w:t>
+      </w:r>
+      <w:r>
+        <w:rPr>
+          <w:rFonts w:ascii="宋体" w:hAnsi="宋体" w:cs="宋体"/>
+          <w:b/>
+          <w:sz w:val="22"/>
+          <w:szCs w:val="22"/>
+          <w:lang w:val="en-US"/>
+        </w:rPr>
+        <w:t xml:space="preserve">-campus </w:t>
+      </w:r>
+      <w:r>
+        <w:rPr>
+          <w:b/>
+          <w:sz w:val="22"/>
+          <w:szCs w:val="22"/>
+        </w:rPr>
         <w:t>Hotel Reservation</w:t>
       </w:r>
     </w:p>
     <w:p>
       <w:pPr>
-        <w:spacing w:after="120"/>
-        <w:ind w:left="-426" w:firstLine="426"/>
+        <w:ind w:left="-425" w:firstLine="425"/>
         <w:jc w:val="both"/>
-      </w:pPr>
-      <w:r>
         <w:rPr>
           <w:rFonts w:ascii="Garamond" w:hAnsi="Garamond" w:cs="Garamond"/>
           <w:sz w:val="22"/>
           <w:szCs w:val="22"/>
         </w:rPr>
-        <w:t>Please indicate the dates that you need hotel reservation</w:t>
+      </w:pPr>
+      <w:r>
+        <w:rPr>
+          <w:rFonts w:ascii="宋体" w:hAnsi="宋体" w:cs="宋体"/>
+          <w:sz w:val="22"/>
+          <w:szCs w:val="22"/>
+          <w:lang w:val="en-US"/>
+        </w:rPr>
+        <w:t xml:space="preserve">For those who </w:t>
+      </w:r>
+      <w:r>
+        <w:rPr>
+          <w:rFonts w:ascii="宋体" w:hAnsi="宋体" w:cs="宋体" w:hint="eastAsia"/>
+          <w:sz w:val="22"/>
+          <w:szCs w:val="22"/>
+          <w:lang w:val="en-US"/>
+        </w:rPr>
+        <w:t>pr</w:t>
+      </w:r>
+      <w:r>
+        <w:rPr>
+          <w:rFonts w:ascii="宋体" w:hAnsi="宋体" w:cs="宋体"/>
+          <w:sz w:val="22"/>
+          <w:szCs w:val="22"/>
+          <w:lang w:val="en-US"/>
+        </w:rPr>
+        <w:t>e</w:t>
+      </w:r>
+      <w:r>
+        <w:rPr>
+          <w:rFonts w:ascii="宋体" w:hAnsi="宋体" w:cs="宋体" w:hint="eastAsia"/>
+          <w:sz w:val="22"/>
+          <w:szCs w:val="22"/>
+          <w:lang w:val="en-US"/>
+        </w:rPr>
+        <w:t>fer</w:t>
+      </w:r>
+      <w:r>
+        <w:rPr>
+          <w:rFonts w:ascii="宋体" w:hAnsi="宋体" w:cs="宋体"/>
+          <w:sz w:val="22"/>
+          <w:szCs w:val="22"/>
+          <w:lang w:val="en-US"/>
+        </w:rPr>
+        <w:t xml:space="preserve"> on-campus </w:t>
+      </w:r>
+      <w:r>
+        <w:rPr>
+          <w:rFonts w:ascii="宋体" w:hAnsi="宋体" w:cs="宋体"/>
+          <w:sz w:val="22"/>
+          <w:szCs w:val="22"/>
+          <w:lang w:val="en-US"/>
+        </w:rPr>
+        <w:t>hotel</w:t>
+      </w:r>
+      <w:r>
+        <w:rPr>
+          <w:rFonts w:ascii="宋体" w:hAnsi="宋体" w:cs="宋体"/>
+          <w:sz w:val="22"/>
+          <w:szCs w:val="22"/>
+          <w:lang w:val="en-US"/>
+        </w:rPr>
+        <w:t xml:space="preserve">, </w:t>
       </w:r>
       <w:r>
         <w:rPr>
@@ -1155,6 +1396,22 @@
           <w:sz w:val="22"/>
           <w:szCs w:val="22"/>
         </w:rPr>
+        <w:t>p</w:t>
+      </w:r>
+      <w:r>
+        <w:rPr>
+          <w:rFonts w:ascii="Garamond" w:hAnsi="Garamond" w:cs="Garamond"/>
+          <w:sz w:val="22"/>
+          <w:szCs w:val="22"/>
+        </w:rPr>
+        <w:t>lease indicate the dates that you need reservation</w:t>
+      </w:r>
+      <w:r>
+        <w:rPr>
+          <w:rFonts w:ascii="Garamond" w:hAnsi="Garamond" w:cs="Garamond"/>
+          <w:sz w:val="22"/>
+          <w:szCs w:val="22"/>
+        </w:rPr>
         <w:t>s</w:t>
       </w:r>
       <w:r>
@@ -1165,20 +1422,68 @@
         </w:rPr>
         <w:t xml:space="preserve">. </w:t>
       </w:r>
-    </w:p>
-    <w:p>
-      <w:pPr>
-        <w:spacing w:after="120"/>
-        <w:ind w:left="-426" w:firstLine="426"/>
+      <w:r>
+        <w:rPr>
+          <w:rFonts w:ascii="Garamond" w:hAnsi="Garamond" w:cs="Garamond"/>
+          <w:sz w:val="22"/>
+          <w:szCs w:val="22"/>
+        </w:rPr>
+        <w:t>The local organizers will help you book the on-campus hotel</w:t>
+      </w:r>
+      <w:r>
+        <w:rPr>
+          <w:rFonts w:ascii="Garamond" w:hAnsi="Garamond" w:cs="Garamond"/>
+          <w:sz w:val="22"/>
+          <w:szCs w:val="22"/>
+        </w:rPr>
+        <w:t xml:space="preserve"> and send you a confirmation letter</w:t>
+      </w:r>
+      <w:r>
+        <w:rPr>
+          <w:rFonts w:ascii="Garamond" w:hAnsi="Garamond" w:cs="Garamond"/>
+          <w:sz w:val="22"/>
+          <w:szCs w:val="22"/>
+        </w:rPr>
+        <w:t>.</w:t>
+      </w:r>
+      <w:r>
+        <w:rPr>
+          <w:rFonts w:ascii="Garamond" w:hAnsi="Garamond" w:cs="Garamond"/>
+          <w:sz w:val="22"/>
+          <w:szCs w:val="22"/>
+        </w:rPr>
+        <w:t xml:space="preserve"> </w:t>
+      </w:r>
+    </w:p>
+    <w:p>
+      <w:pPr>
+        <w:ind w:left="-425" w:firstLine="425"/>
         <w:jc w:val="both"/>
       </w:pPr>
+      <w:proofErr w:type="gramStart"/>
       <w:r>
         <w:rPr>
           <w:rFonts w:ascii="Garamond" w:hAnsi="Garamond" w:cs="Garamond"/>
           <w:sz w:val="22"/>
           <w:szCs w:val="22"/>
         </w:rPr>
-        <w:t xml:space="preserve">After paying the registration fees, you will receive an email from the conference organizer to confirm your hotel reservation. Hotel fee is </w:t>
+        <w:t>NOTICE:</w:t>
+      </w:r>
+      <w:r>
+        <w:rPr>
+          <w:rFonts w:ascii="Garamond" w:hAnsi="Garamond" w:cs="Garamond"/>
+          <w:sz w:val="22"/>
+          <w:szCs w:val="22"/>
+        </w:rPr>
+        <w:t xml:space="preserve"> </w:t>
+      </w:r>
+      <w:r>
+        <w:rPr>
+          <w:rFonts w:ascii="Garamond" w:hAnsi="Garamond" w:cs="Garamond"/>
+          <w:sz w:val="22"/>
+          <w:szCs w:val="22"/>
+        </w:rPr>
+        <w:t xml:space="preserve">Hotel fee is </w:t>
       </w:r>
       <w:r>
         <w:rPr>
@@ -1195,60 +1500,13 @@
           <w:sz w:val="22"/>
           <w:szCs w:val="22"/>
         </w:rPr>
-        <w:t xml:space="preserve"> included in neither the tutorial fee, nor conference fee. You need to pay it at the</w:t>
-      </w:r>
-      <w:r>
-        <w:rPr>
-          <w:rFonts w:ascii="Garamond" w:hAnsi="Garamond" w:cs="Garamond"/>
-          <w:sz w:val="22"/>
-          <w:szCs w:val="22"/>
-          <w:lang w:val="en-US"/>
-        </w:rPr>
-        <w:t xml:space="preserve"> hotel reception</w:t>
-      </w:r>
-      <w:r>
-        <w:rPr>
-          <w:rFonts w:ascii="Garamond" w:hAnsi="Garamond" w:cs="Garamond"/>
-          <w:sz w:val="22"/>
-          <w:szCs w:val="22"/>
-        </w:rPr>
-        <w:t xml:space="preserve">. For more information about the </w:t>
-      </w:r>
-      <w:r>
-        <w:rPr>
-          <w:rFonts w:ascii="Garamond" w:hAnsi="Garamond" w:cs="Garamond"/>
-          <w:sz w:val="22"/>
-          <w:szCs w:val="22"/>
-        </w:rPr>
-        <w:t xml:space="preserve">accommodation, please refer to </w:t>
-      </w:r>
-      <w:r>
-        <w:rPr>
-          <w:rFonts w:ascii="Garamond" w:hAnsi="Garamond" w:cs="Garamond"/>
-          <w:sz w:val="22"/>
-          <w:szCs w:val="22"/>
-        </w:rPr>
-        <w:t>http://icsc2014.sjtu.edu.cn/accom</w:t>
-      </w:r>
-      <w:r>
-        <w:rPr>
-          <w:rFonts w:ascii="Garamond" w:hAnsi="Garamond" w:cs="Garamond"/>
-          <w:sz w:val="22"/>
-          <w:szCs w:val="22"/>
-        </w:rPr>
-        <w:t>m</w:t>
-      </w:r>
-      <w:r>
-        <w:rPr>
-          <w:rFonts w:ascii="Garamond" w:hAnsi="Garamond" w:cs="Garamond"/>
-          <w:sz w:val="22"/>
-          <w:szCs w:val="22"/>
-        </w:rPr>
-        <w:t>odation</w:t>
-      </w:r>
+        <w:t xml:space="preserve"> included in neither the tutorial fee, nor conference fee.</w:t>
+      </w:r>
+      <w:proofErr w:type="gramEnd"/>
     </w:p>
     <w:tbl>
       <w:tblPr>
+        <w:tblpPr w:leftFromText="181" w:rightFromText="181" w:vertAnchor="text" w:horzAnchor="page" w:tblpXSpec="center" w:tblpY="58"/>
         <w:tblW w:w="0" w:type="auto"/>
         <w:tblBorders>
           <w:top w:val="single" w:sz="4" w:space="0" w:color="000000"/>
@@ -1265,20 +1523,20 @@
         <w:tblLook w:val="0000" w:firstRow="0" w:lastRow="0" w:firstColumn="0" w:lastColumn="0" w:noHBand="0" w:noVBand="0"/>
       </w:tblPr>
       <w:tblGrid>
-        <w:gridCol w:w="2051"/>
-        <w:gridCol w:w="1519"/>
-        <w:gridCol w:w="1519"/>
-        <w:gridCol w:w="1516"/>
-        <w:gridCol w:w="1519"/>
-        <w:gridCol w:w="1525"/>
+        <w:gridCol w:w="2065"/>
+        <w:gridCol w:w="1530"/>
+        <w:gridCol w:w="1530"/>
+        <w:gridCol w:w="1527"/>
+        <w:gridCol w:w="1530"/>
+        <w:gridCol w:w="1536"/>
       </w:tblGrid>
       <w:tr>
         <w:trPr>
-          <w:trHeight w:val="728"/>
+          <w:trHeight w:val="499"/>
         </w:trPr>
         <w:tc>
           <w:tcPr>
-            <w:tcW w:w="2051" w:type="dxa"/>
+            <w:tcW w:w="2065" w:type="dxa"/>
             <w:tcBorders>
               <w:top w:val="single" w:sz="4" w:space="0" w:color="000000"/>
               <w:left w:val="single" w:sz="4" w:space="0" w:color="000000"/>
@@ -1324,7 +1582,7 @@
         </w:tc>
         <w:tc>
           <w:tcPr>
-            <w:tcW w:w="1519" w:type="dxa"/>
+            <w:tcW w:w="1530" w:type="dxa"/>
             <w:tcBorders>
               <w:top w:val="single" w:sz="4" w:space="0" w:color="000000"/>
               <w:left w:val="single" w:sz="4" w:space="0" w:color="000000"/>
@@ -1370,7 +1628,7 @@
         </w:tc>
         <w:tc>
           <w:tcPr>
-            <w:tcW w:w="1519" w:type="dxa"/>
+            <w:tcW w:w="1530" w:type="dxa"/>
             <w:tcBorders>
               <w:top w:val="single" w:sz="4" w:space="0" w:color="000000"/>
               <w:left w:val="single" w:sz="4" w:space="0" w:color="000000"/>
@@ -1416,7 +1674,7 @@
         </w:tc>
         <w:tc>
           <w:tcPr>
-            <w:tcW w:w="1516" w:type="dxa"/>
+            <w:tcW w:w="1527" w:type="dxa"/>
             <w:tcBorders>
               <w:top w:val="single" w:sz="4" w:space="0" w:color="000000"/>
               <w:left w:val="single" w:sz="4" w:space="0" w:color="000000"/>
@@ -1459,22 +1717,13 @@
                 <w:sz w:val="20"/>
                 <w:szCs w:val="20"/>
               </w:rPr>
-              <w:t>May 7, We</w:t>
-            </w:r>
-            <w:r>
-              <w:rPr>
-                <w:rFonts w:ascii="Arial" w:hAnsi="Arial" w:cs="Arial"/>
-                <w:color w:val="000000"/>
-                <w:sz w:val="20"/>
-                <w:szCs w:val="20"/>
-              </w:rPr>
-              <w:t>d</w:t>
-            </w:r>
-          </w:p>
-        </w:tc>
-        <w:tc>
-          <w:tcPr>
-            <w:tcW w:w="1519" w:type="dxa"/>
+              <w:t>May 7, Wed</w:t>
+            </w:r>
+          </w:p>
+        </w:tc>
+        <w:tc>
+          <w:tcPr>
+            <w:tcW w:w="1530" w:type="dxa"/>
             <w:tcBorders>
               <w:top w:val="single" w:sz="4" w:space="0" w:color="000000"/>
               <w:left w:val="single" w:sz="4" w:space="0" w:color="000000"/>
@@ -1514,40 +1763,13 @@
                 <w:sz w:val="20"/>
                 <w:szCs w:val="20"/>
               </w:rPr>
-              <w:t>May 8, T</w:t>
-            </w:r>
-            <w:r>
-              <w:rPr>
-                <w:rFonts w:ascii="Arial" w:hAnsi="Arial" w:cs="Arial"/>
-                <w:color w:val="000000"/>
-                <w:sz w:val="20"/>
-                <w:szCs w:val="20"/>
-              </w:rPr>
-              <w:t>h</w:t>
-            </w:r>
-            <w:r>
-              <w:rPr>
-                <w:rFonts w:ascii="Arial" w:hAnsi="Arial" w:cs="Arial"/>
-                <w:color w:val="000000"/>
-                <w:sz w:val="20"/>
-                <w:szCs w:val="20"/>
-              </w:rPr>
-              <w:t>ur</w:t>
-            </w:r>
-            <w:r>
-              <w:rPr>
-                <w:rFonts w:ascii="Arial" w:hAnsi="Arial" w:cs="Arial"/>
-                <w:color w:val="000000"/>
-                <w:sz w:val="20"/>
-                <w:szCs w:val="20"/>
-              </w:rPr>
-              <w:t>.</w:t>
-            </w:r>
-          </w:p>
-        </w:tc>
-        <w:tc>
-          <w:tcPr>
-            <w:tcW w:w="1525" w:type="dxa"/>
+              <w:t>May 8, Thur.</w:t>
+            </w:r>
+          </w:p>
+        </w:tc>
+        <w:tc>
+          <w:tcPr>
+            <w:tcW w:w="1536" w:type="dxa"/>
             <w:tcBorders>
               <w:top w:val="single" w:sz="4" w:space="0" w:color="000000"/>
               <w:left w:val="single" w:sz="4" w:space="0" w:color="000000"/>
@@ -1593,7 +1815,404 @@
           </w:p>
         </w:tc>
       </w:tr>
+      <w:tr>
+        <w:trPr>
+          <w:trHeight w:val="499"/>
+        </w:trPr>
+        <w:tc>
+          <w:tcPr>
+            <w:tcW w:w="2065" w:type="dxa"/>
+            <w:tcBorders>
+              <w:top w:val="single" w:sz="4" w:space="0" w:color="000000"/>
+              <w:left w:val="single" w:sz="4" w:space="0" w:color="000000"/>
+              <w:bottom w:val="single" w:sz="4" w:space="0" w:color="000000"/>
+            </w:tcBorders>
+            <w:shd w:val="clear" w:color="auto" w:fill="auto"/>
+            <w:tcMar>
+              <w:left w:w="25" w:type="dxa"/>
+            </w:tcMar>
+            <w:vAlign w:val="center"/>
+          </w:tcPr>
+          <w:p>
+            <w:pPr>
+              <w:spacing w:before="40" w:after="40"/>
+              <w:jc w:val="center"/>
+            </w:pPr>
+            <w:r>
+              <w:rPr>
+                <w:rFonts w:eastAsia="Times New Roman"/>
+                <w:sz w:val="32"/>
+                <w:szCs w:val="32"/>
+              </w:rPr>
+              <w:t>□</w:t>
+            </w:r>
+            <w:r>
+              <w:rPr>
+                <w:rFonts w:ascii="Garamond" w:eastAsia="Garamond" w:hAnsi="Garamond" w:cs="Garamond"/>
+                <w:sz w:val="32"/>
+                <w:szCs w:val="32"/>
+              </w:rPr>
+              <w:t xml:space="preserve"> </w:t>
+            </w:r>
+            <w:r>
+              <w:rPr>
+                <w:rFonts w:ascii="Arial" w:hAnsi="Arial" w:cs="Arial"/>
+                <w:color w:val="000000"/>
+                <w:sz w:val="20"/>
+                <w:szCs w:val="20"/>
+              </w:rPr>
+              <w:t>Single room</w:t>
+            </w:r>
+          </w:p>
+        </w:tc>
+        <w:tc>
+          <w:tcPr>
+            <w:tcW w:w="1530" w:type="dxa"/>
+            <w:tcBorders>
+              <w:top w:val="single" w:sz="4" w:space="0" w:color="000000"/>
+              <w:left w:val="single" w:sz="4" w:space="0" w:color="000000"/>
+              <w:bottom w:val="single" w:sz="4" w:space="0" w:color="000000"/>
+            </w:tcBorders>
+            <w:shd w:val="clear" w:color="auto" w:fill="auto"/>
+            <w:tcMar>
+              <w:left w:w="25" w:type="dxa"/>
+            </w:tcMar>
+            <w:vAlign w:val="center"/>
+          </w:tcPr>
+          <w:p>
+            <w:pPr>
+              <w:spacing w:before="40" w:after="40"/>
+              <w:jc w:val="center"/>
+            </w:pPr>
+            <w:r>
+              <w:rPr>
+                <w:rFonts w:eastAsia="Times New Roman"/>
+                <w:sz w:val="32"/>
+                <w:szCs w:val="32"/>
+              </w:rPr>
+              <w:t>□</w:t>
+            </w:r>
+            <w:r>
+              <w:rPr>
+                <w:rFonts w:ascii="Garamond" w:eastAsia="Garamond" w:hAnsi="Garamond" w:cs="Garamond"/>
+                <w:sz w:val="32"/>
+                <w:szCs w:val="32"/>
+              </w:rPr>
+              <w:t xml:space="preserve"> </w:t>
+            </w:r>
+            <w:r>
+              <w:rPr>
+                <w:rFonts w:ascii="Arial" w:hAnsi="Arial" w:cs="Arial"/>
+                <w:color w:val="000000"/>
+                <w:sz w:val="20"/>
+                <w:szCs w:val="20"/>
+              </w:rPr>
+              <w:t>Single ro</w:t>
+            </w:r>
+            <w:r>
+              <w:rPr>
+                <w:rFonts w:ascii="Arial" w:hAnsi="Arial" w:cs="Arial"/>
+                <w:color w:val="000000"/>
+                <w:sz w:val="20"/>
+                <w:szCs w:val="20"/>
+              </w:rPr>
+              <w:t>om</w:t>
+            </w:r>
+          </w:p>
+        </w:tc>
+        <w:tc>
+          <w:tcPr>
+            <w:tcW w:w="1530" w:type="dxa"/>
+            <w:tcBorders>
+              <w:top w:val="single" w:sz="4" w:space="0" w:color="000000"/>
+              <w:left w:val="single" w:sz="4" w:space="0" w:color="000000"/>
+              <w:bottom w:val="single" w:sz="4" w:space="0" w:color="000000"/>
+            </w:tcBorders>
+            <w:shd w:val="clear" w:color="auto" w:fill="auto"/>
+            <w:tcMar>
+              <w:left w:w="25" w:type="dxa"/>
+            </w:tcMar>
+            <w:vAlign w:val="center"/>
+          </w:tcPr>
+          <w:p>
+            <w:pPr>
+              <w:spacing w:before="40" w:after="40"/>
+              <w:jc w:val="center"/>
+            </w:pPr>
+            <w:r>
+              <w:rPr>
+                <w:rFonts w:eastAsia="Times New Roman"/>
+                <w:sz w:val="32"/>
+                <w:szCs w:val="32"/>
+              </w:rPr>
+              <w:t>□</w:t>
+            </w:r>
+            <w:r>
+              <w:rPr>
+                <w:rFonts w:ascii="Garamond" w:eastAsia="Garamond" w:hAnsi="Garamond" w:cs="Garamond"/>
+                <w:sz w:val="32"/>
+                <w:szCs w:val="32"/>
+              </w:rPr>
+              <w:t xml:space="preserve"> </w:t>
+            </w:r>
+            <w:r>
+              <w:rPr>
+                <w:rFonts w:ascii="Arial" w:hAnsi="Arial" w:cs="Arial"/>
+                <w:color w:val="000000"/>
+                <w:sz w:val="20"/>
+                <w:szCs w:val="20"/>
+              </w:rPr>
+              <w:t>Single room</w:t>
+            </w:r>
+          </w:p>
+        </w:tc>
+        <w:tc>
+          <w:tcPr>
+            <w:tcW w:w="1527" w:type="dxa"/>
+            <w:tcBorders>
+              <w:top w:val="single" w:sz="4" w:space="0" w:color="000000"/>
+              <w:left w:val="single" w:sz="4" w:space="0" w:color="000000"/>
+              <w:bottom w:val="single" w:sz="4" w:space="0" w:color="000000"/>
+            </w:tcBorders>
+            <w:shd w:val="clear" w:color="auto" w:fill="auto"/>
+            <w:tcMar>
+              <w:left w:w="25" w:type="dxa"/>
+            </w:tcMar>
+            <w:vAlign w:val="center"/>
+          </w:tcPr>
+          <w:p>
+            <w:pPr>
+              <w:spacing w:before="40" w:after="40"/>
+              <w:jc w:val="center"/>
+              <w:rPr>
+                <w:lang w:val="en-US"/>
+              </w:rPr>
+            </w:pPr>
+            <w:r>
+              <w:rPr>
+                <w:rFonts w:eastAsia="Times New Roman"/>
+                <w:sz w:val="32"/>
+                <w:szCs w:val="32"/>
+              </w:rPr>
+              <w:t>□</w:t>
+            </w:r>
+            <w:r>
+              <w:rPr>
+                <w:rFonts w:ascii="Garamond" w:eastAsia="Garamond" w:hAnsi="Garamond" w:cs="Garamond"/>
+                <w:sz w:val="32"/>
+                <w:szCs w:val="32"/>
+              </w:rPr>
+              <w:t xml:space="preserve"> </w:t>
+            </w:r>
+            <w:r>
+              <w:rPr>
+                <w:rFonts w:ascii="Arial" w:hAnsi="Arial" w:cs="Arial"/>
+                <w:color w:val="000000"/>
+                <w:sz w:val="20"/>
+                <w:szCs w:val="20"/>
+              </w:rPr>
+              <w:t>Single</w:t>
+            </w:r>
+            <w:r>
+              <w:rPr>
+                <w:rFonts w:ascii="Arial" w:hAnsi="Arial" w:cs="Arial"/>
+                <w:color w:val="000000"/>
+                <w:sz w:val="20"/>
+                <w:szCs w:val="20"/>
+              </w:rPr>
+              <w:t xml:space="preserve"> room</w:t>
+            </w:r>
+          </w:p>
+        </w:tc>
+        <w:tc>
+          <w:tcPr>
+            <w:tcW w:w="1530" w:type="dxa"/>
+            <w:tcBorders>
+              <w:top w:val="single" w:sz="4" w:space="0" w:color="000000"/>
+              <w:left w:val="single" w:sz="4" w:space="0" w:color="000000"/>
+              <w:bottom w:val="single" w:sz="4" w:space="0" w:color="000000"/>
+            </w:tcBorders>
+            <w:shd w:val="clear" w:color="auto" w:fill="auto"/>
+            <w:tcMar>
+              <w:left w:w="25" w:type="dxa"/>
+            </w:tcMar>
+            <w:vAlign w:val="center"/>
+          </w:tcPr>
+          <w:p>
+            <w:pPr>
+              <w:spacing w:before="40" w:after="40"/>
+              <w:jc w:val="center"/>
+            </w:pPr>
+            <w:r>
+              <w:rPr>
+                <w:rFonts w:eastAsia="Times New Roman"/>
+                <w:sz w:val="32"/>
+                <w:szCs w:val="32"/>
+              </w:rPr>
+              <w:t>□</w:t>
+            </w:r>
+            <w:r>
+              <w:rPr>
+                <w:rFonts w:ascii="Garamond" w:eastAsia="Garamond" w:hAnsi="Garamond" w:cs="Garamond"/>
+                <w:sz w:val="32"/>
+                <w:szCs w:val="32"/>
+              </w:rPr>
+              <w:t xml:space="preserve"> </w:t>
+            </w:r>
+            <w:r>
+              <w:rPr>
+                <w:rFonts w:ascii="Arial" w:hAnsi="Arial" w:cs="Arial"/>
+                <w:color w:val="000000"/>
+                <w:sz w:val="20"/>
+                <w:szCs w:val="20"/>
+              </w:rPr>
+              <w:t>Single</w:t>
+            </w:r>
+            <w:r>
+              <w:rPr>
+                <w:rFonts w:ascii="Arial" w:hAnsi="Arial" w:cs="Arial"/>
+                <w:color w:val="000000"/>
+                <w:sz w:val="20"/>
+                <w:szCs w:val="20"/>
+              </w:rPr>
+              <w:t xml:space="preserve"> room</w:t>
+            </w:r>
+          </w:p>
+        </w:tc>
+        <w:tc>
+          <w:tcPr>
+            <w:tcW w:w="1536" w:type="dxa"/>
+            <w:tcBorders>
+              <w:top w:val="single" w:sz="4" w:space="0" w:color="000000"/>
+              <w:left w:val="single" w:sz="4" w:space="0" w:color="000000"/>
+              <w:bottom w:val="single" w:sz="4" w:space="0" w:color="000000"/>
+              <w:right w:val="single" w:sz="4" w:space="0" w:color="000000"/>
+            </w:tcBorders>
+            <w:shd w:val="clear" w:color="auto" w:fill="auto"/>
+            <w:tcMar>
+              <w:left w:w="25" w:type="dxa"/>
+            </w:tcMar>
+            <w:vAlign w:val="center"/>
+          </w:tcPr>
+          <w:p>
+            <w:pPr>
+              <w:spacing w:before="40" w:after="40"/>
+              <w:jc w:val="center"/>
+            </w:pPr>
+            <w:r>
+              <w:rPr>
+                <w:rFonts w:eastAsia="Times New Roman"/>
+                <w:sz w:val="32"/>
+                <w:szCs w:val="32"/>
+              </w:rPr>
+              <w:t>□</w:t>
+            </w:r>
+            <w:r>
+              <w:rPr>
+                <w:rFonts w:ascii="Garamond" w:eastAsia="Garamond" w:hAnsi="Garamond" w:cs="Garamond"/>
+                <w:sz w:val="32"/>
+                <w:szCs w:val="32"/>
+              </w:rPr>
+              <w:t xml:space="preserve"> </w:t>
+            </w:r>
+            <w:r>
+              <w:rPr>
+                <w:rFonts w:ascii="Arial" w:hAnsi="Arial" w:cs="Arial"/>
+                <w:color w:val="000000"/>
+                <w:sz w:val="20"/>
+                <w:szCs w:val="20"/>
+              </w:rPr>
+              <w:t>Single</w:t>
+            </w:r>
+            <w:r>
+              <w:rPr>
+                <w:rFonts w:ascii="Arial" w:hAnsi="Arial" w:cs="Arial"/>
+                <w:color w:val="000000"/>
+                <w:sz w:val="20"/>
+                <w:szCs w:val="20"/>
+              </w:rPr>
+              <w:t xml:space="preserve"> room</w:t>
+            </w:r>
+          </w:p>
+        </w:tc>
+      </w:tr>
     </w:tbl>
+    <w:p>
+      <w:pPr>
+        <w:spacing w:after="80"/>
+        <w:ind w:left="-425" w:firstLine="425"/>
+        <w:jc w:val="both"/>
+      </w:pPr>
+      <w:r>
+        <w:rPr>
+          <w:rFonts w:ascii="Garamond" w:hAnsi="Garamond" w:cs="Garamond"/>
+          <w:sz w:val="22"/>
+          <w:szCs w:val="22"/>
+        </w:rPr>
+        <w:t xml:space="preserve">A single room </w:t>
+      </w:r>
+      <w:r>
+        <w:rPr>
+          <w:rFonts w:ascii="Garamond" w:hAnsi="Garamond" w:cs="Garamond"/>
+          <w:sz w:val="22"/>
+          <w:szCs w:val="22"/>
+        </w:rPr>
+        <w:t xml:space="preserve">is not shared with another attendee. </w:t>
+      </w:r>
+      <w:r>
+        <w:rPr>
+          <w:rFonts w:ascii="Garamond" w:hAnsi="Garamond" w:cs="Garamond"/>
+          <w:sz w:val="22"/>
+          <w:szCs w:val="22"/>
+        </w:rPr>
+        <w:t xml:space="preserve">For </w:t>
+      </w:r>
+      <w:r>
+        <w:rPr>
+          <w:rFonts w:ascii="Garamond" w:hAnsi="Garamond" w:cs="Garamond"/>
+          <w:sz w:val="22"/>
+          <w:szCs w:val="22"/>
+        </w:rPr>
+        <w:t>more accommodation choice</w:t>
+      </w:r>
+      <w:r>
+        <w:rPr>
+          <w:rFonts w:ascii="Garamond" w:hAnsi="Garamond" w:cs="Garamond"/>
+          <w:sz w:val="22"/>
+          <w:szCs w:val="22"/>
+        </w:rPr>
+        <w:t xml:space="preserve">, please refer to </w:t>
+      </w:r>
+      <w:hyperlink r:id="rId9" w:history="1">
+        <w:r>
+          <w:rPr>
+            <w:rStyle w:val="Hyperlink"/>
+            <w:rFonts w:ascii="Garamond" w:hAnsi="Garamond" w:cs="Garamond"/>
+            <w:sz w:val="22"/>
+            <w:szCs w:val="22"/>
+          </w:rPr>
+          <w:t>http://icsc2014.sjtu.edu.cn/accom</w:t>
+        </w:r>
+        <w:r>
+          <w:rPr>
+            <w:rStyle w:val="Hyperlink"/>
+            <w:rFonts w:ascii="Garamond" w:hAnsi="Garamond" w:cs="Garamond"/>
+            <w:sz w:val="22"/>
+            <w:szCs w:val="22"/>
+          </w:rPr>
+          <w:t>m</w:t>
+        </w:r>
+        <w:r>
+          <w:rPr>
+            <w:rStyle w:val="Hyperlink"/>
+            <w:rFonts w:ascii="Garamond" w:hAnsi="Garamond" w:cs="Garamond"/>
+            <w:sz w:val="22"/>
+            <w:szCs w:val="22"/>
+          </w:rPr>
+          <w:t>odation</w:t>
+        </w:r>
+      </w:hyperlink>
+    </w:p>
     <w:p>
       <w:pPr>
         <w:jc w:val="both"/>
@@ -1604,7 +2223,7 @@
         <w:tabs>
           <w:tab w:val="center" w:pos="5102"/>
         </w:tabs>
-        <w:spacing w:before="120"/>
+        <w:spacing w:before="20"/>
       </w:pPr>
       <w:r>
         <w:rPr>
@@ -1833,7 +2452,17 @@
                 <w:szCs w:val="20"/>
                 <w:lang w:val="en-US"/>
               </w:rPr>
-              <w:t xml:space="preserve"> Tutorial (May 5-6)</w:t>
+              <w:t xml:space="preserve"> Tutorial (May 5-</w:t>
+            </w:r>
+            <w:proofErr w:type="gramStart"/>
+            <w:r>
+              <w:rPr>
+                <w:rFonts w:ascii="Garamond" w:hAnsi="Garamond" w:cs="宋体"/>
+                <w:sz w:val="20"/>
+                <w:szCs w:val="20"/>
+                <w:lang w:val="en-US"/>
+              </w:rPr>
+              <w:t>6)</w:t>
             </w:r>
             <w:r>
               <w:rPr>
@@ -1844,6 +2473,7 @@
               </w:rPr>
               <w:t>3</w:t>
             </w:r>
+            <w:proofErr w:type="gramEnd"/>
           </w:p>
         </w:tc>
         <w:tc>
@@ -1864,6 +2494,7 @@
             <w:pPr>
               <w:jc w:val="center"/>
             </w:pPr>
+            <w:proofErr w:type="gramStart"/>
             <w:r>
               <w:rPr>
                 <w:rFonts w:ascii="Garamond" w:hAnsi="Garamond" w:cs="Arial"/>
@@ -1872,6 +2503,7 @@
               </w:rPr>
               <w:t>200  USD</w:t>
             </w:r>
+            <w:proofErr w:type="gramEnd"/>
           </w:p>
         </w:tc>
         <w:tc>
@@ -1965,17 +2597,27 @@
                 <w:sz w:val="20"/>
                 <w:szCs w:val="20"/>
               </w:rPr>
-              <w:t>ICSC 2014 Conference (May 7-9)</w:t>
-            </w:r>
+              <w:t>ICSC 2014 Conference (May 7-</w:t>
+            </w:r>
+            <w:proofErr w:type="gramStart"/>
             <w:r>
               <w:rPr>
                 <w:rFonts w:ascii="Garamond" w:hAnsi="Garamond" w:cs="Arial"/>
                 <w:sz w:val="20"/>
                 <w:szCs w:val="20"/>
+              </w:rPr>
+              <w:t>9)</w:t>
+            </w:r>
+            <w:r>
+              <w:rPr>
+                <w:rFonts w:ascii="Garamond" w:hAnsi="Garamond" w:cs="Arial"/>
+                <w:sz w:val="20"/>
+                <w:szCs w:val="20"/>
                 <w:vertAlign w:val="superscript"/>
               </w:rPr>
               <w:t>4</w:t>
             </w:r>
+            <w:proofErr w:type="gramEnd"/>
           </w:p>
         </w:tc>
         <w:tc>
@@ -2106,7 +2748,17 @@
                 <w:szCs w:val="20"/>
                 <w:lang w:val="en-US"/>
               </w:rPr>
-              <w:t xml:space="preserve"> Tutorial + </w:t>
+              <w:t xml:space="preserve"> Tutorial </w:t>
+            </w:r>
+            <w:proofErr w:type="gramStart"/>
+            <w:r>
+              <w:rPr>
+                <w:rFonts w:ascii="Garamond" w:hAnsi="Garamond" w:cs="宋体"/>
+                <w:sz w:val="20"/>
+                <w:szCs w:val="20"/>
+                <w:lang w:val="en-US"/>
+              </w:rPr>
+              <w:t xml:space="preserve">+ </w:t>
             </w:r>
             <w:r>
               <w:rPr>
@@ -2123,7 +2775,16 @@
                 <w:sz w:val="20"/>
                 <w:szCs w:val="20"/>
               </w:rPr>
-              <w:t>ICSC 2014 Conference</w:t>
+              <w:t>ICSC</w:t>
+            </w:r>
+            <w:proofErr w:type="gramEnd"/>
+            <w:r>
+              <w:rPr>
+                <w:rFonts w:ascii="Garamond" w:hAnsi="Garamond" w:cs="Arial"/>
+                <w:sz w:val="20"/>
+                <w:szCs w:val="20"/>
+              </w:rPr>
+              <w:t xml:space="preserve"> 2014 Conference</w:t>
             </w:r>
           </w:p>
         </w:tc>
@@ -2151,7 +2812,15 @@
                 <w:sz w:val="22"/>
                 <w:szCs w:val="22"/>
               </w:rPr>
-              <w:t>350 USD</w:t>
+              <w:t>32</w:t>
+            </w:r>
+            <w:r>
+              <w:rPr>
+                <w:rFonts w:ascii="Garamond" w:hAnsi="Garamond" w:cs="Arial"/>
+                <w:sz w:val="22"/>
+                <w:szCs w:val="22"/>
+              </w:rPr>
+              <w:t>0 USD</w:t>
             </w:r>
           </w:p>
         </w:tc>
@@ -2179,7 +2848,15 @@
                 <w:sz w:val="22"/>
                 <w:szCs w:val="22"/>
               </w:rPr>
-              <w:t>2100 RMB</w:t>
+              <w:t>1920</w:t>
+            </w:r>
+            <w:r>
+              <w:rPr>
+                <w:rFonts w:ascii="Garamond" w:hAnsi="Garamond" w:cs="Arial"/>
+                <w:sz w:val="22"/>
+                <w:szCs w:val="22"/>
+              </w:rPr>
+              <w:t xml:space="preserve"> RMB</w:t>
             </w:r>
           </w:p>
         </w:tc>
@@ -2420,7 +3097,25 @@
           <w:sz w:val="20"/>
           <w:szCs w:val="20"/>
         </w:rPr>
-        <w:t>Conference registration fee covers lunch, a banquet on May 8 and coffee break.</w:t>
+        <w:t xml:space="preserve">Conference registration fee covers lunch, a </w:t>
+      </w:r>
+      <w:r>
+        <w:rPr>
+          <w:rFonts w:ascii="Garamond" w:hAnsi="Garamond" w:cs="Garamond"/>
+          <w:iCs/>
+          <w:sz w:val="20"/>
+          <w:szCs w:val="20"/>
+        </w:rPr>
+        <w:t>welcome reception</w:t>
+      </w:r>
+      <w:r>
+        <w:rPr>
+          <w:rFonts w:ascii="Garamond" w:hAnsi="Garamond" w:cs="Garamond"/>
+          <w:iCs/>
+          <w:sz w:val="20"/>
+          <w:szCs w:val="20"/>
+        </w:rPr>
+        <w:t xml:space="preserve"> on May 8 and coffee break.</w:t>
       </w:r>
       <w:r>
         <w:rPr>
@@ -2565,7 +3260,7 @@
         </w:rPr>
         <w:t xml:space="preserve">Please pay your fees at ICSC 2014 registration page </w:t>
       </w:r>
-      <w:hyperlink r:id="rId7">
+      <w:hyperlink r:id="rId10">
         <w:r>
           <w:rPr>
             <w:rStyle w:val="InternetLink"/>
@@ -2576,6 +3271,7 @@
           <w:t>http://icsc2014.sjtu.edu.cn/index.php/registration/</w:t>
         </w:r>
       </w:hyperlink>
+      <w:proofErr w:type="gramStart"/>
       <w:r>
         <w:rPr>
           <w:rFonts w:ascii="Garamond" w:hAnsi="Garamond" w:cs="Garamond"/>
@@ -2584,6 +3280,7 @@
         </w:rPr>
         <w:t xml:space="preserve"> .</w:t>
       </w:r>
+      <w:proofErr w:type="gramEnd"/>
     </w:p>
     <w:p>
       <w:pPr>
@@ -2608,7 +3305,7 @@
         </w:rPr>
         <w:t xml:space="preserve">PayPal payment, please state clearly the “Participant name” and send a copy of the PayPal receipt by email to: </w:t>
       </w:r>
-      <w:hyperlink r:id="rId8">
+      <w:hyperlink r:id="rId11">
         <w:r>
           <w:rPr>
             <w:rStyle w:val="InternetLink"/>
@@ -2960,8 +3657,6 @@
         </w:rPr>
         <w:t>your p</w:t>
       </w:r>
-      <w:bookmarkStart w:id="0" w:name="_GoBack"/>
-      <w:bookmarkEnd w:id="0"/>
       <w:r>
         <w:rPr>
           <w:i/>
@@ -2971,7 +3666,7 @@
         </w:rPr>
         <w:t xml:space="preserve">articipant name” and send a copy of the bank receipt by e-mail to: </w:t>
       </w:r>
-      <w:hyperlink r:id="rId9">
+      <w:hyperlink r:id="rId12">
         <w:r>
           <w:rPr>
             <w:rStyle w:val="InternetLink"/>
@@ -3111,8 +3806,17 @@
           <w:sz w:val="20"/>
           <w:szCs w:val="20"/>
         </w:rPr>
-        <w:t>Date: …………………………………………          Name and/or Signature: ………………………………………….</w:t>
-      </w:r>
+        <w:t>Date: …………………………………………          Name and/or Signature</w:t>
+      </w:r>
+      <w:proofErr w:type="gramStart"/>
+      <w:r>
+        <w:rPr>
+          <w:sz w:val="20"/>
+          <w:szCs w:val="20"/>
+        </w:rPr>
+        <w:t>: ………………………………………….</w:t>
+      </w:r>
+      <w:proofErr w:type="gramEnd"/>
     </w:p>
     <w:p>
       <w:pPr>
@@ -3183,6 +3887,44 @@
     </w:sectPr>
   </w:body>
 </w:document>
+</file>
+
+<file path=word/endnotes.xml><?xml version="1.0" encoding="utf-8"?>
+<w:endnotes xmlns:wpc="http://schemas.microsoft.com/office/word/2010/wordprocessingCanvas" xmlns:mo="http://schemas.microsoft.com/office/mac/office/2008/main" xmlns:mc="http://schemas.openxmlformats.org/markup-compatibility/2006" xmlns:mv="urn:schemas-microsoft-com:mac:vml" xmlns:o="urn:schemas-microsoft-com:office:office" xmlns:r="http://schemas.openxmlformats.org/officeDocument/2006/relationships" xmlns:m="http://schemas.openxmlformats.org/officeDocument/2006/math" xmlns:v="urn:schemas-microsoft-com:vml" xmlns:wp14="http://schemas.microsoft.com/office/word/2010/wordprocessingDrawing" xmlns:wp="http://schemas.openxmlformats.org/drawingml/2006/wordprocessingDrawing" xmlns:w10="urn:schemas-microsoft-com:office:word" xmlns:w="http://schemas.openxmlformats.org/wordprocessingml/2006/main" xmlns:w14="http://schemas.microsoft.com/office/word/2010/wordml" xmlns:wpg="http://schemas.microsoft.com/office/word/2010/wordprocessingGroup" xmlns:wpi="http://schemas.microsoft.com/office/word/2010/wordprocessingInk" xmlns:wne="http://schemas.microsoft.com/office/word/2006/wordml" xmlns:wps="http://schemas.microsoft.com/office/word/2010/wordprocessingShape" mc:Ignorable="w14 wp14">
+  <w:endnote w:type="separator" w:id="-1">
+    <w:p>
+      <w:r>
+        <w:separator/>
+      </w:r>
+    </w:p>
+  </w:endnote>
+  <w:endnote w:type="continuationSeparator" w:id="0">
+    <w:p>
+      <w:r>
+        <w:continuationSeparator/>
+      </w:r>
+    </w:p>
+  </w:endnote>
+</w:endnotes>
+</file>
+
+<file path=word/footnotes.xml><?xml version="1.0" encoding="utf-8"?>
+<w:footnotes xmlns:wpc="http://schemas.microsoft.com/office/word/2010/wordprocessingCanvas" xmlns:mo="http://schemas.microsoft.com/office/mac/office/2008/main" xmlns:mc="http://schemas.openxmlformats.org/markup-compatibility/2006" xmlns:mv="urn:schemas-microsoft-com:mac:vml" xmlns:o="urn:schemas-microsoft-com:office:office" xmlns:r="http://schemas.openxmlformats.org/officeDocument/2006/relationships" xmlns:m="http://schemas.openxmlformats.org/officeDocument/2006/math" xmlns:v="urn:schemas-microsoft-com:vml" xmlns:wp14="http://schemas.microsoft.com/office/word/2010/wordprocessingDrawing" xmlns:wp="http://schemas.openxmlformats.org/drawingml/2006/wordprocessingDrawing" xmlns:w10="urn:schemas-microsoft-com:office:word" xmlns:w="http://schemas.openxmlformats.org/wordprocessingml/2006/main" xmlns:w14="http://schemas.microsoft.com/office/word/2010/wordml" xmlns:wpg="http://schemas.microsoft.com/office/word/2010/wordprocessingGroup" xmlns:wpi="http://schemas.microsoft.com/office/word/2010/wordprocessingInk" xmlns:wne="http://schemas.microsoft.com/office/word/2006/wordml" xmlns:wps="http://schemas.microsoft.com/office/word/2010/wordprocessingShape" mc:Ignorable="w14 wp14">
+  <w:footnote w:type="separator" w:id="-1">
+    <w:p>
+      <w:r>
+        <w:separator/>
+      </w:r>
+    </w:p>
+  </w:footnote>
+  <w:footnote w:type="continuationSeparator" w:id="0">
+    <w:p>
+      <w:r>
+        <w:continuationSeparator/>
+      </w:r>
+    </w:p>
+  </w:footnote>
+</w:footnotes>
 </file>
 
 <file path=word/numbering.xml><?xml version="1.0" encoding="utf-8"?>
@@ -3721,6 +4463,71 @@
         <w:right w:w="108" w:type="dxa"/>
       </w:tblCellMar>
     </w:tblPr>
+  </w:style>
+  <w:style w:type="character" w:styleId="Hyperlink">
+    <w:name w:val="Hyperlink"/>
+    <w:basedOn w:val="DefaultParagraphFont"/>
+    <w:uiPriority w:val="99"/>
+    <w:unhideWhenUsed/>
+    <w:rsid w:val="001D0AF8"/>
+    <w:rPr>
+      <w:color w:val="0000FF" w:themeColor="hyperlink"/>
+      <w:u w:val="single"/>
+    </w:rPr>
+  </w:style>
+  <w:style w:type="paragraph" w:styleId="Header">
+    <w:name w:val="header"/>
+    <w:basedOn w:val="Normal"/>
+    <w:link w:val="HeaderChar"/>
+    <w:uiPriority w:val="99"/>
+    <w:unhideWhenUsed/>
+    <w:rsid w:val="00677C57"/>
+    <w:pPr>
+      <w:tabs>
+        <w:tab w:val="center" w:pos="4320"/>
+        <w:tab w:val="right" w:pos="8640"/>
+      </w:tabs>
+    </w:pPr>
+  </w:style>
+  <w:style w:type="character" w:customStyle="1" w:styleId="HeaderChar">
+    <w:name w:val="Header Char"/>
+    <w:basedOn w:val="DefaultParagraphFont"/>
+    <w:link w:val="Header"/>
+    <w:uiPriority w:val="99"/>
+    <w:rsid w:val="00677C57"/>
+    <w:rPr>
+      <w:rFonts w:ascii="Times New Roman" w:eastAsia="宋体" w:hAnsi="Times New Roman"/>
+      <w:sz w:val="24"/>
+      <w:szCs w:val="24"/>
+      <w:lang w:val="en-GB"/>
+    </w:rPr>
+  </w:style>
+  <w:style w:type="paragraph" w:styleId="Footer">
+    <w:name w:val="footer"/>
+    <w:basedOn w:val="Normal"/>
+    <w:link w:val="FooterChar"/>
+    <w:uiPriority w:val="99"/>
+    <w:unhideWhenUsed/>
+    <w:rsid w:val="00677C57"/>
+    <w:pPr>
+      <w:tabs>
+        <w:tab w:val="center" w:pos="4320"/>
+        <w:tab w:val="right" w:pos="8640"/>
+      </w:tabs>
+    </w:pPr>
+  </w:style>
+  <w:style w:type="character" w:customStyle="1" w:styleId="FooterChar">
+    <w:name w:val="Footer Char"/>
+    <w:basedOn w:val="DefaultParagraphFont"/>
+    <w:link w:val="Footer"/>
+    <w:uiPriority w:val="99"/>
+    <w:rsid w:val="00677C57"/>
+    <w:rPr>
+      <w:rFonts w:ascii="Times New Roman" w:eastAsia="宋体" w:hAnsi="Times New Roman"/>
+      <w:sz w:val="24"/>
+      <w:szCs w:val="24"/>
+      <w:lang w:val="en-GB"/>
+    </w:rPr>
   </w:style>
 </w:styles>
 </file>
@@ -4199,7 +5006,7 @@
 </file>
 
 <file path=customXml/itemProps1.xml><?xml version="1.0" encoding="utf-8"?>
-<ds:datastoreItem xmlns:ds="http://schemas.openxmlformats.org/officeDocument/2006/customXml" ds:itemID="{47B64D2B-F7D4-DF4E-B7BD-57B051A671B0}">
+<ds:datastoreItem xmlns:ds="http://schemas.openxmlformats.org/officeDocument/2006/customXml" ds:itemID="{A0A4B930-0CB4-644D-9174-A1DF852B7027}">
   <ds:schemaRefs>
     <ds:schemaRef ds:uri="http://schemas.openxmlformats.org/officeDocument/2006/bibliography"/>
   </ds:schemaRefs>

</xml_diff>

<commit_message>
Give us PayPal reciepts.
</commit_message>
<xml_diff>
--- a/doc/icsc2014registration.docx
+++ b/doc/icsc2014registration.docx
@@ -2737,8 +2737,6 @@
               </w:rPr>
               <w:t>2100</w:t>
             </w:r>
-            <w:bookmarkStart w:id="0" w:name="_GoBack"/>
-            <w:bookmarkEnd w:id="0"/>
             <w:r>
               <w:rPr>
                 <w:rFonts w:ascii="Garamond" w:hAnsi="Garamond" w:cs="Arial"/>
@@ -3190,7 +3188,36 @@
           <w:sz w:val="22"/>
           <w:szCs w:val="22"/>
         </w:rPr>
-        <w:t xml:space="preserve">PayPal payment, please state clearly the “Participant name” and send a copy of the PayPal receipt by email to: </w:t>
+        <w:t>PayPal payment, please state clearly the “Participant name” and send a copy of the PayPal receipt</w:t>
+      </w:r>
+      <w:r>
+        <w:rPr>
+          <w:rFonts w:ascii="Garamond" w:hAnsi="Garamond" w:cs="Garamond"/>
+          <w:i/>
+          <w:sz w:val="22"/>
+          <w:szCs w:val="22"/>
+        </w:rPr>
+        <w:t xml:space="preserve"> (mail or screenshot</w:t>
+      </w:r>
+      <w:bookmarkStart w:id="0" w:name="_GoBack"/>
+      <w:bookmarkEnd w:id="0"/>
+      <w:r>
+        <w:rPr>
+          <w:rFonts w:ascii="Garamond" w:hAnsi="Garamond" w:cs="Garamond"/>
+          <w:i/>
+          <w:sz w:val="22"/>
+          <w:szCs w:val="22"/>
+        </w:rPr>
+        <w:t>)</w:t>
+      </w:r>
+      <w:r>
+        <w:rPr>
+          <w:rFonts w:ascii="Garamond" w:hAnsi="Garamond" w:cs="Garamond"/>
+          <w:i/>
+          <w:sz w:val="22"/>
+          <w:szCs w:val="22"/>
+        </w:rPr>
+        <w:t xml:space="preserve"> by email to: </w:t>
       </w:r>
       <w:hyperlink r:id="rId11">
         <w:r>
@@ -4884,7 +4911,7 @@
 </file>
 
 <file path=customXml/itemProps1.xml><?xml version="1.0" encoding="utf-8"?>
-<ds:datastoreItem xmlns:ds="http://schemas.openxmlformats.org/officeDocument/2006/customXml" ds:itemID="{62DC7B4A-58EF-F545-8CE8-39490924C410}">
+<ds:datastoreItem xmlns:ds="http://schemas.openxmlformats.org/officeDocument/2006/customXml" ds:itemID="{7697E6EB-02DF-DA43-909F-9F9715BDDD30}">
   <ds:schemaRefs>
     <ds:schemaRef ds:uri="http://schemas.openxmlformats.org/officeDocument/2006/bibliography"/>
   </ds:schemaRefs>

</xml_diff>